<commit_message>
updating syllabus and sorting intro content
</commit_message>
<xml_diff>
--- a/docs/SOC6302_syllabus.docx
+++ b/docs/SOC6302_syllabus.docx
@@ -112,7 +112,7 @@
         <w:pStyle w:val="FirstParagraph"/>
       </w:pPr>
       <w:r>
-        <w:t xml:space="preserve">This course introduces fundamental concepts and approaches to analyzing quantitative data, with a focus on social scientific topics and examples, to draw inferences about social processes. We will cover descriptive and basic inferential statistical techniques, laying the groundwork for more advanced classes you may take in the future. Concepts covered include summary statistics, sampling distributions, hypothesis testing, correlation, and linear regression. Students will examine how these techniques have been applied in sociological research and will learn how to use statistical software (R) to compute these statistics.</w:t>
+        <w:t xml:space="preserve">This course introduces students to descriptive and basic inferential statistical techniques, focusing on practical applications of analyzing quantitative data through computing. Laying the groundwork for more advanced classes students may take in the future, the course covers key concepts such as summary statistics, sampling distributions, hypothesis testing, correlation, and linear regression – all framed through the lens of real-world applications. Learning is hands-on, using R statistical software to compute and interpret these techniques with publicly available data sets commonly used in social science research. Though self-paced online tutorials, interactive lectures and lab sessions, students will gain the skills needed to analyze social science data and draw evidence-based conclusions. Students will also practice communicating statistical findings.</w:t>
       </w:r>
     </w:p>
     <w:bookmarkStart w:id="20" w:name="course-objectives"/>
@@ -129,7 +129,7 @@
         <w:pStyle w:val="FirstParagraph"/>
       </w:pPr>
       <w:r>
-        <w:t xml:space="preserve">Students who successfully complete this course will be able to competently select and compute descriptive and basic inferential statistics, will have an introductory knowledge of statistical programming, will be able to read and interpret basic statistics as they appear in academic publications. Students will also practice communicating statistical findings to audiences who may not be familiar with statistical analyses. More specifically, by the end of the course, students should be able to…</w:t>
+        <w:t xml:space="preserve">More specifically, students who successfully complete this course should be able to…</w:t>
       </w:r>
     </w:p>
     <w:p>
@@ -141,7 +141,7 @@
         </w:numPr>
       </w:pPr>
       <w:r>
-        <w:t xml:space="preserve">summarize and describe data distributions.</w:t>
+        <w:t xml:space="preserve">demonstrate introductory knowledge of statistical programming.</w:t>
       </w:r>
     </w:p>
     <w:p>
@@ -153,7 +153,7 @@
         </w:numPr>
       </w:pPr>
       <w:r>
-        <w:t xml:space="preserve">explain the statistical theory underlying hypothesis testing.</w:t>
+        <w:t xml:space="preserve">select and compute descriptive and basic inferential statistics using R.</w:t>
       </w:r>
     </w:p>
     <w:p>
@@ -165,7 +165,7 @@
         </w:numPr>
       </w:pPr>
       <w:r>
-        <w:t xml:space="preserve">evaluate hypotheses about group differences in means and the association between variables.</w:t>
+        <w:t xml:space="preserve">read and interpret basic statistics as they appear in academic publications.</w:t>
       </w:r>
     </w:p>
     <w:p>
@@ -177,19 +177,7 @@
         </w:numPr>
       </w:pPr>
       <w:r>
-        <w:t xml:space="preserve">interpret basic statistics in published academic articles.</w:t>
-      </w:r>
-    </w:p>
-    <w:p>
-      <w:pPr>
-        <w:pStyle w:val="Compact"/>
-        <w:numPr>
-          <w:ilvl w:val="0"/>
-          <w:numId w:val="1001"/>
-        </w:numPr>
-      </w:pPr>
-      <w:r>
-        <w:t xml:space="preserve">demonstrate basic proficiency in using R.</w:t>
+        <w:t xml:space="preserve">communicate statistical methods and findings through reproducible reports and oral presentations.</w:t>
       </w:r>
     </w:p>
     <w:bookmarkEnd w:id="20"/>
@@ -334,13 +322,89 @@
       </w:r>
     </w:p>
     <w:bookmarkEnd w:id="26"/>
+    <w:bookmarkStart w:id="28" w:name="course-design"/>
+    <w:p>
+      <w:pPr>
+        <w:pStyle w:val="Heading1"/>
+      </w:pPr>
+      <w:r>
+        <w:t xml:space="preserve">3. Course Design</w:t>
+      </w:r>
+    </w:p>
+    <w:p>
+      <w:pPr>
+        <w:pStyle w:val="FirstParagraph"/>
+      </w:pPr>
+      <w:r>
+        <w:t xml:space="preserve">This course consists of three components: a self-paced online tutorial delivered asynchoronously, a two-hour in-person interactive lecture, and a one-hour lab.</w:t>
+      </w:r>
+    </w:p>
+    <w:p>
+      <w:pPr>
+        <w:pStyle w:val="BodyText"/>
+      </w:pPr>
+      <w:r>
+        <w:rPr>
+          <w:b/>
+          <w:bCs/>
+        </w:rPr>
+        <w:t xml:space="preserve">Online Tutorial:</w:t>
+      </w:r>
+      <w:r>
+        <w:t xml:space="preserve"> </w:t>
+      </w:r>
+      <w:r>
+        <w:t xml:space="preserve">Before most classes, there will be an online tutorial to complete at your own pace. The link to the tutorial will be available on Quercus. The asyhcnonous online tutorials will contain self-check questions (not for credit).</w:t>
+      </w:r>
+    </w:p>
+    <w:p>
+      <w:pPr>
+        <w:pStyle w:val="BodyText"/>
+      </w:pPr>
+      <w:r>
+        <w:t xml:space="preserve">It is easy to get lost in a course where each week’s content builds on the material of previous weeks. It is crucial to keep up with the tutorials regularly to help you stay on track.</w:t>
+      </w:r>
+    </w:p>
+    <w:p>
+      <w:pPr>
+        <w:pStyle w:val="BodyText"/>
+      </w:pPr>
+      <w:r>
+        <w:rPr>
+          <w:b/>
+          <w:bCs/>
+        </w:rPr>
+        <w:t xml:space="preserve">Interactive Lecture</w:t>
+      </w:r>
+      <w:r>
+        <w:t xml:space="preserve">: The in-person interactive lecture consists of two parts. In the first part, I will ask and solicit questions about the week’s tutorial, focusing on any points of confusion or tricky components. In the second part, we will cover the R code and dataset. Make sure to bring a laptop computer, as you are expected to interact and program along.</w:t>
+      </w:r>
+    </w:p>
+    <w:p>
+      <w:pPr>
+        <w:pStyle w:val="BodyText"/>
+      </w:pPr>
+      <w:r>
+        <w:rPr>
+          <w:b/>
+          <w:bCs/>
+        </w:rPr>
+        <w:t xml:space="preserve">Lab:</w:t>
+      </w:r>
+      <w:r>
+        <w:t xml:space="preserve"> </w:t>
+      </w:r>
+      <w:r>
+        <w:t xml:space="preserve">The one-hour lab session is self-led, with TA guidance and assistance available. This is a supportive environment in which you are expected to work on the upcoming milestone and your individual research briefs. The TA will actively provide help on coding and interpretation, giving key tips and advice during the lab. If you have already completed the week’s milestone, then you are expected to help other students during the lab or work on your research brief (attendance in mandatory).</w:t>
+      </w:r>
+    </w:p>
     <w:bookmarkStart w:id="27" w:name="components"/>
     <w:p>
       <w:pPr>
-        <w:pStyle w:val="Heading1"/>
-      </w:pPr>
-      <w:r>
-        <w:t xml:space="preserve">3. Components</w:t>
+        <w:pStyle w:val="Heading2"/>
+      </w:pPr>
+      <w:r>
+        <w:t xml:space="preserve">3.1 Components</w:t>
       </w:r>
     </w:p>
     <w:p>
@@ -393,8 +457,6 @@
               </w:pBdr>
               <w:spacing w:after="100" w:before="100" w:line="240"/>
               <w:ind w:left="100" w:right="100" w:firstLine="0" w:firstLineChars="0"/>
-            </w:pPr>
-            <w:r xmlns:w="http://schemas.openxmlformats.org/wordprocessingml/2006/main" xmlns:wp="http://schemas.openxmlformats.org/drawingml/2006/wordprocessingDrawing" xmlns:r="http://schemas.openxmlformats.org/officeDocument/2006/relationships" xmlns:w14="http://schemas.microsoft.com/office/word/2010/wordml">
               <w:rPr>
                 <w:rFonts w:ascii="Arial" w:hAnsi="Arial" w:eastAsia="Arial" w:cs="Arial"/>
                 <w:i w:val="false"/>
@@ -404,6 +466,17 @@
                 <w:szCs w:val="22"/>
                 <w:color w:val="FFFFFF"/>
               </w:rPr>
+            </w:pPr>
+            <w:r xmlns:w="http://schemas.openxmlformats.org/wordprocessingml/2006/main" xmlns:wp="http://schemas.openxmlformats.org/drawingml/2006/wordprocessingDrawing" xmlns:r="http://schemas.openxmlformats.org/officeDocument/2006/relationships" xmlns:w14="http://schemas.microsoft.com/office/word/2010/wordml">
+              <w:rPr>
+                <w:rFonts w:ascii="Arial" w:hAnsi="Arial" w:eastAsia="Arial" w:cs="Arial"/>
+                <w:i w:val="false"/>
+                <w:b w:val="true"/>
+                <w:u w:val="none"/>
+                <w:sz w:val="22"/>
+                <w:szCs w:val="22"/>
+                <w:color w:val="FFFFFF"/>
+              </w:rPr>
               <w:t xml:space="preserve">Assessment</w:t>
             </w:r>
           </w:p>
@@ -437,8 +510,6 @@
               </w:pBdr>
               <w:spacing w:after="100" w:before="100" w:line="240"/>
               <w:ind w:left="100" w:right="100" w:firstLine="0" w:firstLineChars="0"/>
-            </w:pPr>
-            <w:r xmlns:w="http://schemas.openxmlformats.org/wordprocessingml/2006/main" xmlns:wp="http://schemas.openxmlformats.org/drawingml/2006/wordprocessingDrawing" xmlns:r="http://schemas.openxmlformats.org/officeDocument/2006/relationships" xmlns:w14="http://schemas.microsoft.com/office/word/2010/wordml">
               <w:rPr>
                 <w:rFonts w:ascii="Arial" w:hAnsi="Arial" w:eastAsia="Arial" w:cs="Arial"/>
                 <w:i w:val="false"/>
@@ -448,6 +519,17 @@
                 <w:szCs w:val="22"/>
                 <w:color w:val="FFFFFF"/>
               </w:rPr>
+            </w:pPr>
+            <w:r xmlns:w="http://schemas.openxmlformats.org/wordprocessingml/2006/main" xmlns:wp="http://schemas.openxmlformats.org/drawingml/2006/wordprocessingDrawing" xmlns:r="http://schemas.openxmlformats.org/officeDocument/2006/relationships" xmlns:w14="http://schemas.microsoft.com/office/word/2010/wordml">
+              <w:rPr>
+                <w:rFonts w:ascii="Arial" w:hAnsi="Arial" w:eastAsia="Arial" w:cs="Arial"/>
+                <w:i w:val="false"/>
+                <w:b w:val="true"/>
+                <w:u w:val="none"/>
+                <w:sz w:val="22"/>
+                <w:szCs w:val="22"/>
+                <w:color w:val="FFFFFF"/>
+              </w:rPr>
               <w:t xml:space="preserve">Worth</w:t>
             </w:r>
           </w:p>
@@ -481,6 +563,15 @@
               </w:pBdr>
               <w:spacing w:after="100" w:before="100" w:line="240"/>
               <w:ind w:left="100" w:right="100" w:firstLine="0" w:firstLineChars="0"/>
+              <w:rPr>
+                <w:rFonts w:ascii="Arial" w:hAnsi="Arial" w:eastAsia="Arial" w:cs="Arial"/>
+                <w:i w:val="false"/>
+                <w:b w:val="true"/>
+                <w:u w:val="none"/>
+                <w:sz w:val="22"/>
+                <w:szCs w:val="22"/>
+                <w:color w:val="FFFFFF"/>
+              </w:rPr>
             </w:pPr>
             <w:r xmlns:w="http://schemas.openxmlformats.org/wordprocessingml/2006/main" xmlns:wp="http://schemas.openxmlformats.org/drawingml/2006/wordprocessingDrawing" xmlns:r="http://schemas.openxmlformats.org/officeDocument/2006/relationships" xmlns:w14="http://schemas.microsoft.com/office/word/2010/wordml">
               <w:rPr>
@@ -531,6 +622,15 @@
               </w:pBdr>
               <w:spacing w:after="100" w:before="100" w:line="240"/>
               <w:ind w:left="100" w:right="100" w:firstLine="0" w:firstLineChars="0"/>
+              <w:rPr>
+                <w:rFonts w:ascii="Arial" w:hAnsi="Arial" w:eastAsia="Arial" w:cs="Arial"/>
+                <w:i w:val="false"/>
+                <w:b w:val="false"/>
+                <w:u w:val="none"/>
+                <w:sz w:val="22"/>
+                <w:szCs w:val="22"/>
+                <w:color w:val="000000"/>
+              </w:rPr>
             </w:pPr>
             <w:r xmlns:w="http://schemas.openxmlformats.org/wordprocessingml/2006/main" xmlns:wp="http://schemas.openxmlformats.org/drawingml/2006/wordprocessingDrawing" xmlns:r="http://schemas.openxmlformats.org/officeDocument/2006/relationships" xmlns:w14="http://schemas.microsoft.com/office/word/2010/wordml">
               <w:rPr>
@@ -575,6 +675,15 @@
               </w:pBdr>
               <w:spacing w:after="100" w:before="100" w:line="240"/>
               <w:ind w:left="100" w:right="100" w:firstLine="0" w:firstLineChars="0"/>
+              <w:rPr>
+                <w:rFonts w:ascii="Arial" w:hAnsi="Arial" w:eastAsia="Arial" w:cs="Arial"/>
+                <w:i w:val="false"/>
+                <w:b w:val="false"/>
+                <w:u w:val="none"/>
+                <w:sz w:val="22"/>
+                <w:szCs w:val="22"/>
+                <w:color w:val="000000"/>
+              </w:rPr>
             </w:pPr>
             <w:r xmlns:w="http://schemas.openxmlformats.org/wordprocessingml/2006/main" xmlns:wp="http://schemas.openxmlformats.org/drawingml/2006/wordprocessingDrawing" xmlns:r="http://schemas.openxmlformats.org/officeDocument/2006/relationships" xmlns:w14="http://schemas.microsoft.com/office/word/2010/wordml">
               <w:rPr>
@@ -619,6 +728,15 @@
               </w:pBdr>
               <w:spacing w:after="100" w:before="100" w:line="240"/>
               <w:ind w:left="100" w:right="100" w:firstLine="0" w:firstLineChars="0"/>
+              <w:rPr>
+                <w:rFonts w:ascii="Arial" w:hAnsi="Arial" w:eastAsia="Arial" w:cs="Arial"/>
+                <w:i w:val="false"/>
+                <w:b w:val="false"/>
+                <w:u w:val="none"/>
+                <w:sz w:val="22"/>
+                <w:szCs w:val="22"/>
+                <w:color w:val="000000"/>
+              </w:rPr>
             </w:pPr>
             <w:r xmlns:w="http://schemas.openxmlformats.org/wordprocessingml/2006/main" xmlns:wp="http://schemas.openxmlformats.org/drawingml/2006/wordprocessingDrawing" xmlns:r="http://schemas.openxmlformats.org/officeDocument/2006/relationships" xmlns:w14="http://schemas.microsoft.com/office/word/2010/wordml">
               <w:rPr>
@@ -669,6 +787,15 @@
               </w:pBdr>
               <w:spacing w:after="100" w:before="100" w:line="240"/>
               <w:ind w:left="100" w:right="100" w:firstLine="0" w:firstLineChars="0"/>
+              <w:rPr>
+                <w:rFonts w:ascii="Arial" w:hAnsi="Arial" w:eastAsia="Arial" w:cs="Arial"/>
+                <w:i w:val="false"/>
+                <w:b w:val="false"/>
+                <w:u w:val="none"/>
+                <w:sz w:val="22"/>
+                <w:szCs w:val="22"/>
+                <w:color w:val="000000"/>
+              </w:rPr>
             </w:pPr>
             <w:r xmlns:w="http://schemas.openxmlformats.org/wordprocessingml/2006/main" xmlns:wp="http://schemas.openxmlformats.org/drawingml/2006/wordprocessingDrawing" xmlns:r="http://schemas.openxmlformats.org/officeDocument/2006/relationships" xmlns:w14="http://schemas.microsoft.com/office/word/2010/wordml">
               <w:rPr>
@@ -713,6 +840,15 @@
               </w:pBdr>
               <w:spacing w:after="100" w:before="100" w:line="240"/>
               <w:ind w:left="100" w:right="100" w:firstLine="0" w:firstLineChars="0"/>
+              <w:rPr>
+                <w:rFonts w:ascii="Arial" w:hAnsi="Arial" w:eastAsia="Arial" w:cs="Arial"/>
+                <w:i w:val="false"/>
+                <w:b w:val="false"/>
+                <w:u w:val="none"/>
+                <w:sz w:val="22"/>
+                <w:szCs w:val="22"/>
+                <w:color w:val="000000"/>
+              </w:rPr>
             </w:pPr>
             <w:r xmlns:w="http://schemas.openxmlformats.org/wordprocessingml/2006/main" xmlns:wp="http://schemas.openxmlformats.org/drawingml/2006/wordprocessingDrawing" xmlns:r="http://schemas.openxmlformats.org/officeDocument/2006/relationships" xmlns:w14="http://schemas.microsoft.com/office/word/2010/wordml">
               <w:rPr>
@@ -757,6 +893,15 @@
               </w:pBdr>
               <w:spacing w:after="100" w:before="100" w:line="240"/>
               <w:ind w:left="100" w:right="100" w:firstLine="0" w:firstLineChars="0"/>
+              <w:rPr>
+                <w:rFonts w:ascii="Arial" w:hAnsi="Arial" w:eastAsia="Arial" w:cs="Arial"/>
+                <w:i w:val="false"/>
+                <w:b w:val="false"/>
+                <w:u w:val="none"/>
+                <w:sz w:val="22"/>
+                <w:szCs w:val="22"/>
+                <w:color w:val="000000"/>
+              </w:rPr>
             </w:pPr>
             <w:r xmlns:w="http://schemas.openxmlformats.org/wordprocessingml/2006/main" xmlns:wp="http://schemas.openxmlformats.org/drawingml/2006/wordprocessingDrawing" xmlns:r="http://schemas.openxmlformats.org/officeDocument/2006/relationships" xmlns:w14="http://schemas.microsoft.com/office/word/2010/wordml">
               <w:rPr>
@@ -807,6 +952,15 @@
               </w:pBdr>
               <w:spacing w:after="100" w:before="100" w:line="240"/>
               <w:ind w:left="100" w:right="100" w:firstLine="0" w:firstLineChars="0"/>
+              <w:rPr>
+                <w:rFonts w:ascii="Arial" w:hAnsi="Arial" w:eastAsia="Arial" w:cs="Arial"/>
+                <w:i w:val="false"/>
+                <w:b w:val="false"/>
+                <w:u w:val="none"/>
+                <w:sz w:val="22"/>
+                <w:szCs w:val="22"/>
+                <w:color w:val="000000"/>
+              </w:rPr>
             </w:pPr>
             <w:r xmlns:w="http://schemas.openxmlformats.org/wordprocessingml/2006/main" xmlns:wp="http://schemas.openxmlformats.org/drawingml/2006/wordprocessingDrawing" xmlns:r="http://schemas.openxmlformats.org/officeDocument/2006/relationships" xmlns:w14="http://schemas.microsoft.com/office/word/2010/wordml">
               <w:rPr>
@@ -851,6 +1005,15 @@
               </w:pBdr>
               <w:spacing w:after="100" w:before="100" w:line="240"/>
               <w:ind w:left="100" w:right="100" w:firstLine="0" w:firstLineChars="0"/>
+              <w:rPr>
+                <w:rFonts w:ascii="Arial" w:hAnsi="Arial" w:eastAsia="Arial" w:cs="Arial"/>
+                <w:i w:val="false"/>
+                <w:b w:val="false"/>
+                <w:u w:val="none"/>
+                <w:sz w:val="22"/>
+                <w:szCs w:val="22"/>
+                <w:color w:val="000000"/>
+              </w:rPr>
             </w:pPr>
             <w:r xmlns:w="http://schemas.openxmlformats.org/wordprocessingml/2006/main" xmlns:wp="http://schemas.openxmlformats.org/drawingml/2006/wordprocessingDrawing" xmlns:r="http://schemas.openxmlformats.org/officeDocument/2006/relationships" xmlns:w14="http://schemas.microsoft.com/office/word/2010/wordml">
               <w:rPr>
@@ -895,6 +1058,15 @@
               </w:pBdr>
               <w:spacing w:after="100" w:before="100" w:line="240"/>
               <w:ind w:left="100" w:right="100" w:firstLine="0" w:firstLineChars="0"/>
+              <w:rPr>
+                <w:rFonts w:ascii="Arial" w:hAnsi="Arial" w:eastAsia="Arial" w:cs="Arial"/>
+                <w:i w:val="false"/>
+                <w:b w:val="false"/>
+                <w:u w:val="none"/>
+                <w:sz w:val="22"/>
+                <w:szCs w:val="22"/>
+                <w:color w:val="000000"/>
+              </w:rPr>
             </w:pPr>
             <w:r xmlns:w="http://schemas.openxmlformats.org/wordprocessingml/2006/main" xmlns:wp="http://schemas.openxmlformats.org/drawingml/2006/wordprocessingDrawing" xmlns:r="http://schemas.openxmlformats.org/officeDocument/2006/relationships" xmlns:w14="http://schemas.microsoft.com/office/word/2010/wordml">
               <w:rPr>
@@ -945,6 +1117,15 @@
               </w:pBdr>
               <w:spacing w:after="100" w:before="100" w:line="240"/>
               <w:ind w:left="100" w:right="100" w:firstLine="0" w:firstLineChars="0"/>
+              <w:rPr>
+                <w:rFonts w:ascii="Arial" w:hAnsi="Arial" w:eastAsia="Arial" w:cs="Arial"/>
+                <w:i w:val="false"/>
+                <w:b w:val="false"/>
+                <w:u w:val="none"/>
+                <w:sz w:val="22"/>
+                <w:szCs w:val="22"/>
+                <w:color w:val="000000"/>
+              </w:rPr>
             </w:pPr>
             <w:r xmlns:w="http://schemas.openxmlformats.org/wordprocessingml/2006/main" xmlns:wp="http://schemas.openxmlformats.org/drawingml/2006/wordprocessingDrawing" xmlns:r="http://schemas.openxmlformats.org/officeDocument/2006/relationships" xmlns:w14="http://schemas.microsoft.com/office/word/2010/wordml">
               <w:rPr>
@@ -989,6 +1170,15 @@
               </w:pBdr>
               <w:spacing w:after="100" w:before="100" w:line="240"/>
               <w:ind w:left="100" w:right="100" w:firstLine="0" w:firstLineChars="0"/>
+              <w:rPr>
+                <w:rFonts w:ascii="Arial" w:hAnsi="Arial" w:eastAsia="Arial" w:cs="Arial"/>
+                <w:i w:val="false"/>
+                <w:b w:val="false"/>
+                <w:u w:val="none"/>
+                <w:sz w:val="22"/>
+                <w:szCs w:val="22"/>
+                <w:color w:val="000000"/>
+              </w:rPr>
             </w:pPr>
             <w:r xmlns:w="http://schemas.openxmlformats.org/wordprocessingml/2006/main" xmlns:wp="http://schemas.openxmlformats.org/drawingml/2006/wordprocessingDrawing" xmlns:r="http://schemas.openxmlformats.org/officeDocument/2006/relationships" xmlns:w14="http://schemas.microsoft.com/office/word/2010/wordml">
               <w:rPr>
@@ -1033,6 +1223,15 @@
               </w:pBdr>
               <w:spacing w:after="100" w:before="100" w:line="240"/>
               <w:ind w:left="100" w:right="100" w:firstLine="0" w:firstLineChars="0"/>
+              <w:rPr>
+                <w:rFonts w:ascii="Arial" w:hAnsi="Arial" w:eastAsia="Arial" w:cs="Arial"/>
+                <w:i w:val="false"/>
+                <w:b w:val="false"/>
+                <w:u w:val="none"/>
+                <w:sz w:val="22"/>
+                <w:szCs w:val="22"/>
+                <w:color w:val="000000"/>
+              </w:rPr>
             </w:pPr>
             <w:r xmlns:w="http://schemas.openxmlformats.org/wordprocessingml/2006/main" xmlns:wp="http://schemas.openxmlformats.org/drawingml/2006/wordprocessingDrawing" xmlns:r="http://schemas.openxmlformats.org/officeDocument/2006/relationships" xmlns:w14="http://schemas.microsoft.com/office/word/2010/wordml">
               <w:rPr>
@@ -1051,7 +1250,8 @@
       </w:tr>
     </w:tbl>
     <w:bookmarkEnd w:id="27"/>
-    <w:bookmarkStart w:id="28" w:name="schedule"/>
+    <w:bookmarkEnd w:id="28"/>
+    <w:bookmarkStart w:id="29" w:name="schedule"/>
     <w:p>
       <w:pPr>
         <w:pStyle w:val="Heading1"/>
@@ -1102,8 +1302,6 @@
               </w:pBdr>
               <w:spacing w:after="100" w:before="100" w:line="240"/>
               <w:ind w:left="100" w:right="100" w:firstLine="0" w:firstLineChars="0"/>
-            </w:pPr>
-            <w:r xmlns:w="http://schemas.openxmlformats.org/wordprocessingml/2006/main" xmlns:wp="http://schemas.openxmlformats.org/drawingml/2006/wordprocessingDrawing" xmlns:r="http://schemas.openxmlformats.org/officeDocument/2006/relationships" xmlns:w14="http://schemas.microsoft.com/office/word/2010/wordml">
               <w:rPr>
                 <w:rFonts w:ascii="Arial" w:hAnsi="Arial" w:eastAsia="Arial" w:cs="Arial"/>
                 <w:i w:val="false"/>
@@ -1113,6 +1311,17 @@
                 <w:szCs w:val="22"/>
                 <w:color w:val="FFFFFF"/>
               </w:rPr>
+            </w:pPr>
+            <w:r xmlns:w="http://schemas.openxmlformats.org/wordprocessingml/2006/main" xmlns:wp="http://schemas.openxmlformats.org/drawingml/2006/wordprocessingDrawing" xmlns:r="http://schemas.openxmlformats.org/officeDocument/2006/relationships" xmlns:w14="http://schemas.microsoft.com/office/word/2010/wordml">
+              <w:rPr>
+                <w:rFonts w:ascii="Arial" w:hAnsi="Arial" w:eastAsia="Arial" w:cs="Arial"/>
+                <w:i w:val="false"/>
+                <w:b w:val="true"/>
+                <w:u w:val="none"/>
+                <w:sz w:val="22"/>
+                <w:szCs w:val="22"/>
+                <w:color w:val="FFFFFF"/>
+              </w:rPr>
               <w:t xml:space="preserve">Week</w:t>
             </w:r>
           </w:p>
@@ -1146,8 +1355,6 @@
               </w:pBdr>
               <w:spacing w:after="100" w:before="100" w:line="240"/>
               <w:ind w:left="100" w:right="100" w:firstLine="0" w:firstLineChars="0"/>
-            </w:pPr>
-            <w:r xmlns:w="http://schemas.openxmlformats.org/wordprocessingml/2006/main" xmlns:wp="http://schemas.openxmlformats.org/drawingml/2006/wordprocessingDrawing" xmlns:r="http://schemas.openxmlformats.org/officeDocument/2006/relationships" xmlns:w14="http://schemas.microsoft.com/office/word/2010/wordml">
               <w:rPr>
                 <w:rFonts w:ascii="Arial" w:hAnsi="Arial" w:eastAsia="Arial" w:cs="Arial"/>
                 <w:i w:val="false"/>
@@ -1157,6 +1364,17 @@
                 <w:szCs w:val="22"/>
                 <w:color w:val="FFFFFF"/>
               </w:rPr>
+            </w:pPr>
+            <w:r xmlns:w="http://schemas.openxmlformats.org/wordprocessingml/2006/main" xmlns:wp="http://schemas.openxmlformats.org/drawingml/2006/wordprocessingDrawing" xmlns:r="http://schemas.openxmlformats.org/officeDocument/2006/relationships" xmlns:w14="http://schemas.microsoft.com/office/word/2010/wordml">
+              <w:rPr>
+                <w:rFonts w:ascii="Arial" w:hAnsi="Arial" w:eastAsia="Arial" w:cs="Arial"/>
+                <w:i w:val="false"/>
+                <w:b w:val="true"/>
+                <w:u w:val="none"/>
+                <w:sz w:val="22"/>
+                <w:szCs w:val="22"/>
+                <w:color w:val="FFFFFF"/>
+              </w:rPr>
               <w:t xml:space="preserve">Dates</w:t>
             </w:r>
           </w:p>
@@ -1190,8 +1408,6 @@
               </w:pBdr>
               <w:spacing w:after="100" w:before="100" w:line="240"/>
               <w:ind w:left="100" w:right="100" w:firstLine="0" w:firstLineChars="0"/>
-            </w:pPr>
-            <w:r xmlns:w="http://schemas.openxmlformats.org/wordprocessingml/2006/main" xmlns:wp="http://schemas.openxmlformats.org/drawingml/2006/wordprocessingDrawing" xmlns:r="http://schemas.openxmlformats.org/officeDocument/2006/relationships" xmlns:w14="http://schemas.microsoft.com/office/word/2010/wordml">
               <w:rPr>
                 <w:rFonts w:ascii="Arial" w:hAnsi="Arial" w:eastAsia="Arial" w:cs="Arial"/>
                 <w:i w:val="false"/>
@@ -1201,6 +1417,17 @@
                 <w:szCs w:val="22"/>
                 <w:color w:val="FFFFFF"/>
               </w:rPr>
+            </w:pPr>
+            <w:r xmlns:w="http://schemas.openxmlformats.org/wordprocessingml/2006/main" xmlns:wp="http://schemas.openxmlformats.org/drawingml/2006/wordprocessingDrawing" xmlns:r="http://schemas.openxmlformats.org/officeDocument/2006/relationships" xmlns:w14="http://schemas.microsoft.com/office/word/2010/wordml">
+              <w:rPr>
+                <w:rFonts w:ascii="Arial" w:hAnsi="Arial" w:eastAsia="Arial" w:cs="Arial"/>
+                <w:i w:val="false"/>
+                <w:b w:val="true"/>
+                <w:u w:val="none"/>
+                <w:sz w:val="22"/>
+                <w:szCs w:val="22"/>
+                <w:color w:val="FFFFFF"/>
+              </w:rPr>
               <w:t xml:space="preserve">Lecture</w:t>
             </w:r>
           </w:p>
@@ -1234,8 +1461,6 @@
               </w:pBdr>
               <w:spacing w:after="100" w:before="100" w:line="240"/>
               <w:ind w:left="100" w:right="100" w:firstLine="0" w:firstLineChars="0"/>
-            </w:pPr>
-            <w:r xmlns:w="http://schemas.openxmlformats.org/wordprocessingml/2006/main" xmlns:wp="http://schemas.openxmlformats.org/drawingml/2006/wordprocessingDrawing" xmlns:r="http://schemas.openxmlformats.org/officeDocument/2006/relationships" xmlns:w14="http://schemas.microsoft.com/office/word/2010/wordml">
               <w:rPr>
                 <w:rFonts w:ascii="Arial" w:hAnsi="Arial" w:eastAsia="Arial" w:cs="Arial"/>
                 <w:i w:val="false"/>
@@ -1245,6 +1470,17 @@
                 <w:szCs w:val="22"/>
                 <w:color w:val="FFFFFF"/>
               </w:rPr>
+            </w:pPr>
+            <w:r xmlns:w="http://schemas.openxmlformats.org/wordprocessingml/2006/main" xmlns:wp="http://schemas.openxmlformats.org/drawingml/2006/wordprocessingDrawing" xmlns:r="http://schemas.openxmlformats.org/officeDocument/2006/relationships" xmlns:w14="http://schemas.microsoft.com/office/word/2010/wordml">
+              <w:rPr>
+                <w:rFonts w:ascii="Arial" w:hAnsi="Arial" w:eastAsia="Arial" w:cs="Arial"/>
+                <w:i w:val="false"/>
+                <w:b w:val="true"/>
+                <w:u w:val="none"/>
+                <w:sz w:val="22"/>
+                <w:szCs w:val="22"/>
+                <w:color w:val="FFFFFF"/>
+              </w:rPr>
               <w:t xml:space="preserve">Lab</w:t>
             </w:r>
           </w:p>
@@ -1278,6 +1514,15 @@
               </w:pBdr>
               <w:spacing w:after="100" w:before="100" w:line="240"/>
               <w:ind w:left="100" w:right="100" w:firstLine="0" w:firstLineChars="0"/>
+              <w:rPr>
+                <w:rFonts w:ascii="Arial" w:hAnsi="Arial" w:eastAsia="Arial" w:cs="Arial"/>
+                <w:i w:val="false"/>
+                <w:b w:val="true"/>
+                <w:u w:val="none"/>
+                <w:sz w:val="22"/>
+                <w:szCs w:val="22"/>
+                <w:color w:val="FFFFFF"/>
+              </w:rPr>
             </w:pPr>
             <w:r xmlns:w="http://schemas.openxmlformats.org/wordprocessingml/2006/main" xmlns:wp="http://schemas.openxmlformats.org/drawingml/2006/wordprocessingDrawing" xmlns:r="http://schemas.openxmlformats.org/officeDocument/2006/relationships" xmlns:w14="http://schemas.microsoft.com/office/word/2010/wordml">
               <w:rPr>
@@ -1328,6 +1573,15 @@
               </w:pBdr>
               <w:spacing w:after="100" w:before="100" w:line="240"/>
               <w:ind w:left="100" w:right="100" w:firstLine="0" w:firstLineChars="0"/>
+              <w:rPr>
+                <w:rFonts w:ascii="Arial" w:hAnsi="Arial" w:eastAsia="Arial" w:cs="Arial"/>
+                <w:i w:val="false"/>
+                <w:b w:val="false"/>
+                <w:u w:val="none"/>
+                <w:sz w:val="22"/>
+                <w:szCs w:val="22"/>
+                <w:color w:val="000000"/>
+              </w:rPr>
             </w:pPr>
             <w:r xmlns:w="http://schemas.openxmlformats.org/wordprocessingml/2006/main" xmlns:wp="http://schemas.openxmlformats.org/drawingml/2006/wordprocessingDrawing" xmlns:r="http://schemas.openxmlformats.org/officeDocument/2006/relationships" xmlns:w14="http://schemas.microsoft.com/office/word/2010/wordml">
               <w:rPr>
@@ -1372,6 +1626,15 @@
               </w:pBdr>
               <w:spacing w:after="100" w:before="100" w:line="240"/>
               <w:ind w:left="100" w:right="100" w:firstLine="0" w:firstLineChars="0"/>
+              <w:rPr>
+                <w:rFonts w:ascii="Arial" w:hAnsi="Arial" w:eastAsia="Arial" w:cs="Arial"/>
+                <w:i w:val="false"/>
+                <w:b w:val="false"/>
+                <w:u w:val="none"/>
+                <w:sz w:val="22"/>
+                <w:szCs w:val="22"/>
+                <w:color w:val="000000"/>
+              </w:rPr>
             </w:pPr>
             <w:r xmlns:w="http://schemas.openxmlformats.org/wordprocessingml/2006/main" xmlns:wp="http://schemas.openxmlformats.org/drawingml/2006/wordprocessingDrawing" xmlns:r="http://schemas.openxmlformats.org/officeDocument/2006/relationships" xmlns:w14="http://schemas.microsoft.com/office/word/2010/wordml">
               <w:rPr>
@@ -1416,18 +1679,27 @@
               </w:pBdr>
               <w:spacing w:after="100" w:before="100" w:line="240"/>
               <w:ind w:left="100" w:right="100" w:firstLine="0" w:firstLineChars="0"/>
-            </w:pPr>
-            <w:r xmlns:w="http://schemas.openxmlformats.org/wordprocessingml/2006/main" xmlns:wp="http://schemas.openxmlformats.org/drawingml/2006/wordprocessingDrawing" xmlns:r="http://schemas.openxmlformats.org/officeDocument/2006/relationships" xmlns:w14="http://schemas.microsoft.com/office/word/2010/wordml">
-              <w:rPr>
-                <w:rFonts w:ascii="Arial" w:hAnsi="Arial" w:eastAsia="Arial" w:cs="Arial"/>
-                <w:i w:val="false"/>
-                <w:b w:val="false"/>
-                <w:u w:val="none"/>
-                <w:sz w:val="22"/>
-                <w:szCs w:val="22"/>
-                <w:color w:val="000000"/>
-              </w:rPr>
-              <w:t xml:space="preserve">01 Introduction/Frequency distributions</w:t>
+              <w:rPr>
+                <w:rFonts w:ascii="Arial" w:hAnsi="Arial" w:eastAsia="Arial" w:cs="Arial"/>
+                <w:i w:val="false"/>
+                <w:b w:val="false"/>
+                <w:u w:val="none"/>
+                <w:sz w:val="22"/>
+                <w:szCs w:val="22"/>
+                <w:color w:val="000000"/>
+              </w:rPr>
+            </w:pPr>
+            <w:r xmlns:w="http://schemas.openxmlformats.org/wordprocessingml/2006/main" xmlns:wp="http://schemas.openxmlformats.org/drawingml/2006/wordprocessingDrawing" xmlns:r="http://schemas.openxmlformats.org/officeDocument/2006/relationships" xmlns:w14="http://schemas.microsoft.com/office/word/2010/wordml">
+              <w:rPr>
+                <w:rFonts w:ascii="Arial" w:hAnsi="Arial" w:eastAsia="Arial" w:cs="Arial"/>
+                <w:i w:val="false"/>
+                <w:b w:val="false"/>
+                <w:u w:val="none"/>
+                <w:sz w:val="22"/>
+                <w:szCs w:val="22"/>
+                <w:color w:val="000000"/>
+              </w:rPr>
+              <w:t xml:space="preserve">01 Introduction</w:t>
             </w:r>
           </w:p>
         </w:tc>
@@ -1460,6 +1732,15 @@
               </w:pBdr>
               <w:spacing w:after="100" w:before="100" w:line="240"/>
               <w:ind w:left="100" w:right="100" w:firstLine="0" w:firstLineChars="0"/>
+              <w:rPr>
+                <w:rFonts w:ascii="Arial" w:hAnsi="Arial" w:eastAsia="Arial" w:cs="Arial"/>
+                <w:i w:val="false"/>
+                <w:b w:val="false"/>
+                <w:u w:val="none"/>
+                <w:sz w:val="22"/>
+                <w:szCs w:val="22"/>
+                <w:color w:val="000000"/>
+              </w:rPr>
             </w:pPr>
             <w:r xmlns:w="http://schemas.openxmlformats.org/wordprocessingml/2006/main" xmlns:wp="http://schemas.openxmlformats.org/drawingml/2006/wordprocessingDrawing" xmlns:r="http://schemas.openxmlformats.org/officeDocument/2006/relationships" xmlns:w14="http://schemas.microsoft.com/office/word/2010/wordml">
               <w:rPr>
@@ -1504,6 +1785,15 @@
               </w:pBdr>
               <w:spacing w:after="100" w:before="100" w:line="240"/>
               <w:ind w:left="100" w:right="100" w:firstLine="0" w:firstLineChars="0"/>
+              <w:rPr>
+                <w:rFonts w:ascii="Arial" w:hAnsi="Arial" w:eastAsia="Arial" w:cs="Arial"/>
+                <w:i w:val="false"/>
+                <w:b w:val="false"/>
+                <w:u w:val="none"/>
+                <w:sz w:val="22"/>
+                <w:szCs w:val="22"/>
+                <w:color w:val="000000"/>
+              </w:rPr>
             </w:pPr>
             <w:r xmlns:w="http://schemas.openxmlformats.org/wordprocessingml/2006/main" xmlns:wp="http://schemas.openxmlformats.org/drawingml/2006/wordprocessingDrawing" xmlns:r="http://schemas.openxmlformats.org/officeDocument/2006/relationships" xmlns:w14="http://schemas.microsoft.com/office/word/2010/wordml">
               <w:rPr>
@@ -1554,6 +1844,15 @@
               </w:pBdr>
               <w:spacing w:after="100" w:before="100" w:line="240"/>
               <w:ind w:left="100" w:right="100" w:firstLine="0" w:firstLineChars="0"/>
+              <w:rPr>
+                <w:rFonts w:ascii="Arial" w:hAnsi="Arial" w:eastAsia="Arial" w:cs="Arial"/>
+                <w:i w:val="false"/>
+                <w:b w:val="false"/>
+                <w:u w:val="none"/>
+                <w:sz w:val="22"/>
+                <w:szCs w:val="22"/>
+                <w:color w:val="000000"/>
+              </w:rPr>
             </w:pPr>
             <w:r xmlns:w="http://schemas.openxmlformats.org/wordprocessingml/2006/main" xmlns:wp="http://schemas.openxmlformats.org/drawingml/2006/wordprocessingDrawing" xmlns:r="http://schemas.openxmlformats.org/officeDocument/2006/relationships" xmlns:w14="http://schemas.microsoft.com/office/word/2010/wordml">
               <w:rPr>
@@ -1598,6 +1897,15 @@
               </w:pBdr>
               <w:spacing w:after="100" w:before="100" w:line="240"/>
               <w:ind w:left="100" w:right="100" w:firstLine="0" w:firstLineChars="0"/>
+              <w:rPr>
+                <w:rFonts w:ascii="Arial" w:hAnsi="Arial" w:eastAsia="Arial" w:cs="Arial"/>
+                <w:i w:val="false"/>
+                <w:b w:val="false"/>
+                <w:u w:val="none"/>
+                <w:sz w:val="22"/>
+                <w:szCs w:val="22"/>
+                <w:color w:val="000000"/>
+              </w:rPr>
             </w:pPr>
             <w:r xmlns:w="http://schemas.openxmlformats.org/wordprocessingml/2006/main" xmlns:wp="http://schemas.openxmlformats.org/drawingml/2006/wordprocessingDrawing" xmlns:r="http://schemas.openxmlformats.org/officeDocument/2006/relationships" xmlns:w14="http://schemas.microsoft.com/office/word/2010/wordml">
               <w:rPr>
@@ -1642,18 +1950,27 @@
               </w:pBdr>
               <w:spacing w:after="100" w:before="100" w:line="240"/>
               <w:ind w:left="100" w:right="100" w:firstLine="0" w:firstLineChars="0"/>
-            </w:pPr>
-            <w:r xmlns:w="http://schemas.openxmlformats.org/wordprocessingml/2006/main" xmlns:wp="http://schemas.openxmlformats.org/drawingml/2006/wordprocessingDrawing" xmlns:r="http://schemas.openxmlformats.org/officeDocument/2006/relationships" xmlns:w14="http://schemas.microsoft.com/office/word/2010/wordml">
-              <w:rPr>
-                <w:rFonts w:ascii="Arial" w:hAnsi="Arial" w:eastAsia="Arial" w:cs="Arial"/>
-                <w:i w:val="false"/>
-                <w:b w:val="false"/>
-                <w:u w:val="none"/>
-                <w:sz w:val="22"/>
-                <w:szCs w:val="22"/>
-                <w:color w:val="000000"/>
-              </w:rPr>
-              <w:t xml:space="preserve">02 Measures of central tendency &amp; variability</w:t>
+              <w:rPr>
+                <w:rFonts w:ascii="Arial" w:hAnsi="Arial" w:eastAsia="Arial" w:cs="Arial"/>
+                <w:i w:val="false"/>
+                <w:b w:val="false"/>
+                <w:u w:val="none"/>
+                <w:sz w:val="22"/>
+                <w:szCs w:val="22"/>
+                <w:color w:val="000000"/>
+              </w:rPr>
+            </w:pPr>
+            <w:r xmlns:w="http://schemas.openxmlformats.org/wordprocessingml/2006/main" xmlns:wp="http://schemas.openxmlformats.org/drawingml/2006/wordprocessingDrawing" xmlns:r="http://schemas.openxmlformats.org/officeDocument/2006/relationships" xmlns:w14="http://schemas.microsoft.com/office/word/2010/wordml">
+              <w:rPr>
+                <w:rFonts w:ascii="Arial" w:hAnsi="Arial" w:eastAsia="Arial" w:cs="Arial"/>
+                <w:i w:val="false"/>
+                <w:b w:val="false"/>
+                <w:u w:val="none"/>
+                <w:sz w:val="22"/>
+                <w:szCs w:val="22"/>
+                <w:color w:val="000000"/>
+              </w:rPr>
+              <w:t xml:space="preserve">02 Frequency, Central Tendency, &amp; Variability</w:t>
             </w:r>
           </w:p>
         </w:tc>
@@ -1686,18 +2003,27 @@
               </w:pBdr>
               <w:spacing w:after="100" w:before="100" w:line="240"/>
               <w:ind w:left="100" w:right="100" w:firstLine="0" w:firstLineChars="0"/>
-            </w:pPr>
-            <w:r xmlns:w="http://schemas.openxmlformats.org/wordprocessingml/2006/main" xmlns:wp="http://schemas.openxmlformats.org/drawingml/2006/wordprocessingDrawing" xmlns:r="http://schemas.openxmlformats.org/officeDocument/2006/relationships" xmlns:w14="http://schemas.microsoft.com/office/word/2010/wordml">
-              <w:rPr>
-                <w:rFonts w:ascii="Arial" w:hAnsi="Arial" w:eastAsia="Arial" w:cs="Arial"/>
-                <w:i w:val="false"/>
-                <w:b w:val="false"/>
-                <w:u w:val="none"/>
-                <w:sz w:val="22"/>
-                <w:szCs w:val="22"/>
-                <w:color w:val="000000"/>
-              </w:rPr>
-              <w:t xml:space="preserve">Maniuplating variables/datasets</w:t>
+              <w:rPr>
+                <w:rFonts w:ascii="Arial" w:hAnsi="Arial" w:eastAsia="Arial" w:cs="Arial"/>
+                <w:i w:val="false"/>
+                <w:b w:val="false"/>
+                <w:u w:val="none"/>
+                <w:sz w:val="22"/>
+                <w:szCs w:val="22"/>
+                <w:color w:val="000000"/>
+              </w:rPr>
+            </w:pPr>
+            <w:r xmlns:w="http://schemas.openxmlformats.org/wordprocessingml/2006/main" xmlns:wp="http://schemas.openxmlformats.org/drawingml/2006/wordprocessingDrawing" xmlns:r="http://schemas.openxmlformats.org/officeDocument/2006/relationships" xmlns:w14="http://schemas.microsoft.com/office/word/2010/wordml">
+              <w:rPr>
+                <w:rFonts w:ascii="Arial" w:hAnsi="Arial" w:eastAsia="Arial" w:cs="Arial"/>
+                <w:i w:val="false"/>
+                <w:b w:val="false"/>
+                <w:u w:val="none"/>
+                <w:sz w:val="22"/>
+                <w:szCs w:val="22"/>
+                <w:color w:val="000000"/>
+              </w:rPr>
+              <w:t xml:space="preserve">Maniuplating variables/descriptive stats</w:t>
             </w:r>
           </w:p>
         </w:tc>
@@ -1730,6 +2056,15 @@
               </w:pBdr>
               <w:spacing w:after="100" w:before="100" w:line="240"/>
               <w:ind w:left="100" w:right="100" w:firstLine="0" w:firstLineChars="0"/>
+              <w:rPr>
+                <w:rFonts w:ascii="Arial" w:hAnsi="Arial" w:eastAsia="Arial" w:cs="Arial"/>
+                <w:i w:val="false"/>
+                <w:b w:val="false"/>
+                <w:u w:val="none"/>
+                <w:sz w:val="22"/>
+                <w:szCs w:val="22"/>
+                <w:color w:val="000000"/>
+              </w:rPr>
             </w:pPr>
             <w:r xmlns:w="http://schemas.openxmlformats.org/wordprocessingml/2006/main" xmlns:wp="http://schemas.openxmlformats.org/drawingml/2006/wordprocessingDrawing" xmlns:r="http://schemas.openxmlformats.org/officeDocument/2006/relationships" xmlns:w14="http://schemas.microsoft.com/office/word/2010/wordml">
               <w:rPr>
@@ -1780,6 +2115,15 @@
               </w:pBdr>
               <w:spacing w:after="100" w:before="100" w:line="240"/>
               <w:ind w:left="100" w:right="100" w:firstLine="0" w:firstLineChars="0"/>
+              <w:rPr>
+                <w:rFonts w:ascii="Arial" w:hAnsi="Arial" w:eastAsia="Arial" w:cs="Arial"/>
+                <w:i w:val="false"/>
+                <w:b w:val="false"/>
+                <w:u w:val="none"/>
+                <w:sz w:val="22"/>
+                <w:szCs w:val="22"/>
+                <w:color w:val="000000"/>
+              </w:rPr>
             </w:pPr>
             <w:r xmlns:w="http://schemas.openxmlformats.org/wordprocessingml/2006/main" xmlns:wp="http://schemas.openxmlformats.org/drawingml/2006/wordprocessingDrawing" xmlns:r="http://schemas.openxmlformats.org/officeDocument/2006/relationships" xmlns:w14="http://schemas.microsoft.com/office/word/2010/wordml">
               <w:rPr>
@@ -1824,6 +2168,15 @@
               </w:pBdr>
               <w:spacing w:after="100" w:before="100" w:line="240"/>
               <w:ind w:left="100" w:right="100" w:firstLine="0" w:firstLineChars="0"/>
+              <w:rPr>
+                <w:rFonts w:ascii="Arial" w:hAnsi="Arial" w:eastAsia="Arial" w:cs="Arial"/>
+                <w:i w:val="false"/>
+                <w:b w:val="false"/>
+                <w:u w:val="none"/>
+                <w:sz w:val="22"/>
+                <w:szCs w:val="22"/>
+                <w:color w:val="000000"/>
+              </w:rPr>
             </w:pPr>
             <w:r xmlns:w="http://schemas.openxmlformats.org/wordprocessingml/2006/main" xmlns:wp="http://schemas.openxmlformats.org/drawingml/2006/wordprocessingDrawing" xmlns:r="http://schemas.openxmlformats.org/officeDocument/2006/relationships" xmlns:w14="http://schemas.microsoft.com/office/word/2010/wordml">
               <w:rPr>
@@ -1868,6 +2221,15 @@
               </w:pBdr>
               <w:spacing w:after="100" w:before="100" w:line="240"/>
               <w:ind w:left="100" w:right="100" w:firstLine="0" w:firstLineChars="0"/>
+              <w:rPr>
+                <w:rFonts w:ascii="Arial" w:hAnsi="Arial" w:eastAsia="Arial" w:cs="Arial"/>
+                <w:i w:val="false"/>
+                <w:b w:val="false"/>
+                <w:u w:val="none"/>
+                <w:sz w:val="22"/>
+                <w:szCs w:val="22"/>
+                <w:color w:val="000000"/>
+              </w:rPr>
             </w:pPr>
             <w:r xmlns:w="http://schemas.openxmlformats.org/wordprocessingml/2006/main" xmlns:wp="http://schemas.openxmlformats.org/drawingml/2006/wordprocessingDrawing" xmlns:r="http://schemas.openxmlformats.org/officeDocument/2006/relationships" xmlns:w14="http://schemas.microsoft.com/office/word/2010/wordml">
               <w:rPr>
@@ -1912,18 +2274,27 @@
               </w:pBdr>
               <w:spacing w:after="100" w:before="100" w:line="240"/>
               <w:ind w:left="100" w:right="100" w:firstLine="0" w:firstLineChars="0"/>
-            </w:pPr>
-            <w:r xmlns:w="http://schemas.openxmlformats.org/wordprocessingml/2006/main" xmlns:wp="http://schemas.openxmlformats.org/drawingml/2006/wordprocessingDrawing" xmlns:r="http://schemas.openxmlformats.org/officeDocument/2006/relationships" xmlns:w14="http://schemas.microsoft.com/office/word/2010/wordml">
-              <w:rPr>
-                <w:rFonts w:ascii="Arial" w:hAnsi="Arial" w:eastAsia="Arial" w:cs="Arial"/>
-                <w:i w:val="false"/>
-                <w:b w:val="false"/>
-                <w:u w:val="none"/>
-                <w:sz w:val="22"/>
-                <w:szCs w:val="22"/>
-                <w:color w:val="000000"/>
-              </w:rPr>
-              <w:t xml:space="preserve">Descriptive stats</w:t>
+              <w:rPr>
+                <w:rFonts w:ascii="Arial" w:hAnsi="Arial" w:eastAsia="Arial" w:cs="Arial"/>
+                <w:i w:val="false"/>
+                <w:b w:val="false"/>
+                <w:u w:val="none"/>
+                <w:sz w:val="22"/>
+                <w:szCs w:val="22"/>
+                <w:color w:val="000000"/>
+              </w:rPr>
+            </w:pPr>
+            <w:r xmlns:w="http://schemas.openxmlformats.org/wordprocessingml/2006/main" xmlns:wp="http://schemas.openxmlformats.org/drawingml/2006/wordprocessingDrawing" xmlns:r="http://schemas.openxmlformats.org/officeDocument/2006/relationships" xmlns:w14="http://schemas.microsoft.com/office/word/2010/wordml">
+              <w:rPr>
+                <w:rFonts w:ascii="Arial" w:hAnsi="Arial" w:eastAsia="Arial" w:cs="Arial"/>
+                <w:i w:val="false"/>
+                <w:b w:val="false"/>
+                <w:u w:val="none"/>
+                <w:sz w:val="22"/>
+                <w:szCs w:val="22"/>
+                <w:color w:val="000000"/>
+              </w:rPr>
+              <w:t xml:space="preserve">Manipulating datasets</w:t>
             </w:r>
           </w:p>
         </w:tc>
@@ -1956,6 +2327,15 @@
               </w:pBdr>
               <w:spacing w:after="100" w:before="100" w:line="240"/>
               <w:ind w:left="100" w:right="100" w:firstLine="0" w:firstLineChars="0"/>
+              <w:rPr>
+                <w:rFonts w:ascii="Arial" w:hAnsi="Arial" w:eastAsia="Arial" w:cs="Arial"/>
+                <w:i w:val="false"/>
+                <w:b w:val="false"/>
+                <w:u w:val="none"/>
+                <w:sz w:val="22"/>
+                <w:szCs w:val="22"/>
+                <w:color w:val="000000"/>
+              </w:rPr>
             </w:pPr>
             <w:r xmlns:w="http://schemas.openxmlformats.org/wordprocessingml/2006/main" xmlns:wp="http://schemas.openxmlformats.org/drawingml/2006/wordprocessingDrawing" xmlns:r="http://schemas.openxmlformats.org/officeDocument/2006/relationships" xmlns:w14="http://schemas.microsoft.com/office/word/2010/wordml">
               <w:rPr>
@@ -2006,6 +2386,15 @@
               </w:pBdr>
               <w:spacing w:after="100" w:before="100" w:line="240"/>
               <w:ind w:left="100" w:right="100" w:firstLine="0" w:firstLineChars="0"/>
+              <w:rPr>
+                <w:rFonts w:ascii="Arial" w:hAnsi="Arial" w:eastAsia="Arial" w:cs="Arial"/>
+                <w:i w:val="false"/>
+                <w:b w:val="false"/>
+                <w:u w:val="none"/>
+                <w:sz w:val="22"/>
+                <w:szCs w:val="22"/>
+                <w:color w:val="000000"/>
+              </w:rPr>
             </w:pPr>
             <w:r xmlns:w="http://schemas.openxmlformats.org/wordprocessingml/2006/main" xmlns:wp="http://schemas.openxmlformats.org/drawingml/2006/wordprocessingDrawing" xmlns:r="http://schemas.openxmlformats.org/officeDocument/2006/relationships" xmlns:w14="http://schemas.microsoft.com/office/word/2010/wordml">
               <w:rPr>
@@ -2050,6 +2439,15 @@
               </w:pBdr>
               <w:spacing w:after="100" w:before="100" w:line="240"/>
               <w:ind w:left="100" w:right="100" w:firstLine="0" w:firstLineChars="0"/>
+              <w:rPr>
+                <w:rFonts w:ascii="Arial" w:hAnsi="Arial" w:eastAsia="Arial" w:cs="Arial"/>
+                <w:i w:val="false"/>
+                <w:b w:val="false"/>
+                <w:u w:val="none"/>
+                <w:sz w:val="22"/>
+                <w:szCs w:val="22"/>
+                <w:color w:val="000000"/>
+              </w:rPr>
             </w:pPr>
             <w:r xmlns:w="http://schemas.openxmlformats.org/wordprocessingml/2006/main" xmlns:wp="http://schemas.openxmlformats.org/drawingml/2006/wordprocessingDrawing" xmlns:r="http://schemas.openxmlformats.org/officeDocument/2006/relationships" xmlns:w14="http://schemas.microsoft.com/office/word/2010/wordml">
               <w:rPr>
@@ -2094,18 +2492,27 @@
               </w:pBdr>
               <w:spacing w:after="100" w:before="100" w:line="240"/>
               <w:ind w:left="100" w:right="100" w:firstLine="0" w:firstLineChars="0"/>
-            </w:pPr>
-            <w:r xmlns:w="http://schemas.openxmlformats.org/wordprocessingml/2006/main" xmlns:wp="http://schemas.openxmlformats.org/drawingml/2006/wordprocessingDrawing" xmlns:r="http://schemas.openxmlformats.org/officeDocument/2006/relationships" xmlns:w14="http://schemas.microsoft.com/office/word/2010/wordml">
-              <w:rPr>
-                <w:rFonts w:ascii="Arial" w:hAnsi="Arial" w:eastAsia="Arial" w:cs="Arial"/>
-                <w:i w:val="false"/>
-                <w:b w:val="false"/>
-                <w:u w:val="none"/>
-                <w:sz w:val="22"/>
-                <w:szCs w:val="22"/>
-                <w:color w:val="000000"/>
-              </w:rPr>
-              <w:t xml:space="preserve">04 Estimation &amp; Confidence intervals</w:t>
+              <w:rPr>
+                <w:rFonts w:ascii="Arial" w:hAnsi="Arial" w:eastAsia="Arial" w:cs="Arial"/>
+                <w:i w:val="false"/>
+                <w:b w:val="false"/>
+                <w:u w:val="none"/>
+                <w:sz w:val="22"/>
+                <w:szCs w:val="22"/>
+                <w:color w:val="000000"/>
+              </w:rPr>
+            </w:pPr>
+            <w:r xmlns:w="http://schemas.openxmlformats.org/wordprocessingml/2006/main" xmlns:wp="http://schemas.openxmlformats.org/drawingml/2006/wordprocessingDrawing" xmlns:r="http://schemas.openxmlformats.org/officeDocument/2006/relationships" xmlns:w14="http://schemas.microsoft.com/office/word/2010/wordml">
+              <w:rPr>
+                <w:rFonts w:ascii="Arial" w:hAnsi="Arial" w:eastAsia="Arial" w:cs="Arial"/>
+                <w:i w:val="false"/>
+                <w:b w:val="false"/>
+                <w:u w:val="none"/>
+                <w:sz w:val="22"/>
+                <w:szCs w:val="22"/>
+                <w:color w:val="000000"/>
+              </w:rPr>
+              <w:t xml:space="preserve">04 Estimation &amp; Confidence Intervals</w:t>
             </w:r>
           </w:p>
         </w:tc>
@@ -2138,6 +2545,15 @@
               </w:pBdr>
               <w:spacing w:after="100" w:before="100" w:line="240"/>
               <w:ind w:left="100" w:right="100" w:firstLine="0" w:firstLineChars="0"/>
+              <w:rPr>
+                <w:rFonts w:ascii="Arial" w:hAnsi="Arial" w:eastAsia="Arial" w:cs="Arial"/>
+                <w:i w:val="false"/>
+                <w:b w:val="false"/>
+                <w:u w:val="none"/>
+                <w:sz w:val="22"/>
+                <w:szCs w:val="22"/>
+                <w:color w:val="000000"/>
+              </w:rPr>
             </w:pPr>
             <w:r xmlns:w="http://schemas.openxmlformats.org/wordprocessingml/2006/main" xmlns:wp="http://schemas.openxmlformats.org/drawingml/2006/wordprocessingDrawing" xmlns:r="http://schemas.openxmlformats.org/officeDocument/2006/relationships" xmlns:w14="http://schemas.microsoft.com/office/word/2010/wordml">
               <w:rPr>
@@ -2182,6 +2598,15 @@
               </w:pBdr>
               <w:spacing w:after="100" w:before="100" w:line="240"/>
               <w:ind w:left="100" w:right="100" w:firstLine="0" w:firstLineChars="0"/>
+              <w:rPr>
+                <w:rFonts w:ascii="Arial" w:hAnsi="Arial" w:eastAsia="Arial" w:cs="Arial"/>
+                <w:i w:val="false"/>
+                <w:b w:val="false"/>
+                <w:u w:val="none"/>
+                <w:sz w:val="22"/>
+                <w:szCs w:val="22"/>
+                <w:color w:val="000000"/>
+              </w:rPr>
             </w:pPr>
             <w:r xmlns:w="http://schemas.openxmlformats.org/wordprocessingml/2006/main" xmlns:wp="http://schemas.openxmlformats.org/drawingml/2006/wordprocessingDrawing" xmlns:r="http://schemas.openxmlformats.org/officeDocument/2006/relationships" xmlns:w14="http://schemas.microsoft.com/office/word/2010/wordml">
               <w:rPr>
@@ -2232,6 +2657,15 @@
               </w:pBdr>
               <w:spacing w:after="100" w:before="100" w:line="240"/>
               <w:ind w:left="100" w:right="100" w:firstLine="0" w:firstLineChars="0"/>
+              <w:rPr>
+                <w:rFonts w:ascii="Arial" w:hAnsi="Arial" w:eastAsia="Arial" w:cs="Arial"/>
+                <w:i w:val="false"/>
+                <w:b w:val="false"/>
+                <w:u w:val="none"/>
+                <w:sz w:val="22"/>
+                <w:szCs w:val="22"/>
+                <w:color w:val="000000"/>
+              </w:rPr>
             </w:pPr>
             <w:r xmlns:w="http://schemas.openxmlformats.org/wordprocessingml/2006/main" xmlns:wp="http://schemas.openxmlformats.org/drawingml/2006/wordprocessingDrawing" xmlns:r="http://schemas.openxmlformats.org/officeDocument/2006/relationships" xmlns:w14="http://schemas.microsoft.com/office/word/2010/wordml">
               <w:rPr>
@@ -2276,6 +2710,15 @@
               </w:pBdr>
               <w:spacing w:after="100" w:before="100" w:line="240"/>
               <w:ind w:left="100" w:right="100" w:firstLine="0" w:firstLineChars="0"/>
+              <w:rPr>
+                <w:rFonts w:ascii="Arial" w:hAnsi="Arial" w:eastAsia="Arial" w:cs="Arial"/>
+                <w:i w:val="false"/>
+                <w:b w:val="false"/>
+                <w:u w:val="none"/>
+                <w:sz w:val="22"/>
+                <w:szCs w:val="22"/>
+                <w:color w:val="000000"/>
+              </w:rPr>
             </w:pPr>
             <w:r xmlns:w="http://schemas.openxmlformats.org/wordprocessingml/2006/main" xmlns:wp="http://schemas.openxmlformats.org/drawingml/2006/wordprocessingDrawing" xmlns:r="http://schemas.openxmlformats.org/officeDocument/2006/relationships" xmlns:w14="http://schemas.microsoft.com/office/word/2010/wordml">
               <w:rPr>
@@ -2320,6 +2763,15 @@
               </w:pBdr>
               <w:spacing w:after="100" w:before="100" w:line="240"/>
               <w:ind w:left="100" w:right="100" w:firstLine="0" w:firstLineChars="0"/>
+              <w:rPr>
+                <w:rFonts w:ascii="Arial" w:hAnsi="Arial" w:eastAsia="Arial" w:cs="Arial"/>
+                <w:i w:val="false"/>
+                <w:b w:val="false"/>
+                <w:u w:val="none"/>
+                <w:sz w:val="22"/>
+                <w:szCs w:val="22"/>
+                <w:color w:val="000000"/>
+              </w:rPr>
             </w:pPr>
             <w:r xmlns:w="http://schemas.openxmlformats.org/wordprocessingml/2006/main" xmlns:wp="http://schemas.openxmlformats.org/drawingml/2006/wordprocessingDrawing" xmlns:r="http://schemas.openxmlformats.org/officeDocument/2006/relationships" xmlns:w14="http://schemas.microsoft.com/office/word/2010/wordml">
               <w:rPr>
@@ -2364,6 +2816,15 @@
               </w:pBdr>
               <w:spacing w:after="100" w:before="100" w:line="240"/>
               <w:ind w:left="100" w:right="100" w:firstLine="0" w:firstLineChars="0"/>
+              <w:rPr>
+                <w:rFonts w:ascii="Arial" w:hAnsi="Arial" w:eastAsia="Arial" w:cs="Arial"/>
+                <w:i w:val="false"/>
+                <w:b w:val="false"/>
+                <w:u w:val="none"/>
+                <w:sz w:val="22"/>
+                <w:szCs w:val="22"/>
+                <w:color w:val="000000"/>
+              </w:rPr>
             </w:pPr>
             <w:r xmlns:w="http://schemas.openxmlformats.org/wordprocessingml/2006/main" xmlns:wp="http://schemas.openxmlformats.org/drawingml/2006/wordprocessingDrawing" xmlns:r="http://schemas.openxmlformats.org/officeDocument/2006/relationships" xmlns:w14="http://schemas.microsoft.com/office/word/2010/wordml">
               <w:rPr>
@@ -2408,6 +2869,15 @@
               </w:pBdr>
               <w:spacing w:after="100" w:before="100" w:line="240"/>
               <w:ind w:left="100" w:right="100" w:firstLine="0" w:firstLineChars="0"/>
+              <w:rPr>
+                <w:rFonts w:ascii="Arial" w:hAnsi="Arial" w:eastAsia="Arial" w:cs="Arial"/>
+                <w:i w:val="false"/>
+                <w:b w:val="false"/>
+                <w:u w:val="none"/>
+                <w:sz w:val="22"/>
+                <w:szCs w:val="22"/>
+                <w:color w:val="000000"/>
+              </w:rPr>
             </w:pPr>
             <w:r xmlns:w="http://schemas.openxmlformats.org/wordprocessingml/2006/main" xmlns:wp="http://schemas.openxmlformats.org/drawingml/2006/wordprocessingDrawing" xmlns:r="http://schemas.openxmlformats.org/officeDocument/2006/relationships" xmlns:w14="http://schemas.microsoft.com/office/word/2010/wordml">
               <w:rPr>
@@ -2458,6 +2928,15 @@
               </w:pBdr>
               <w:spacing w:after="100" w:before="100" w:line="240"/>
               <w:ind w:left="100" w:right="100" w:firstLine="0" w:firstLineChars="0"/>
+              <w:rPr>
+                <w:rFonts w:ascii="Arial" w:hAnsi="Arial" w:eastAsia="Arial" w:cs="Arial"/>
+                <w:i w:val="false"/>
+                <w:b w:val="false"/>
+                <w:u w:val="none"/>
+                <w:sz w:val="22"/>
+                <w:szCs w:val="22"/>
+                <w:color w:val="000000"/>
+              </w:rPr>
             </w:pPr>
             <w:r xmlns:w="http://schemas.openxmlformats.org/wordprocessingml/2006/main" xmlns:wp="http://schemas.openxmlformats.org/drawingml/2006/wordprocessingDrawing" xmlns:r="http://schemas.openxmlformats.org/officeDocument/2006/relationships" xmlns:w14="http://schemas.microsoft.com/office/word/2010/wordml">
               <w:rPr>
@@ -2502,6 +2981,15 @@
               </w:pBdr>
               <w:spacing w:after="100" w:before="100" w:line="240"/>
               <w:ind w:left="100" w:right="100" w:firstLine="0" w:firstLineChars="0"/>
+              <w:rPr>
+                <w:rFonts w:ascii="Arial" w:hAnsi="Arial" w:eastAsia="Arial" w:cs="Arial"/>
+                <w:i w:val="false"/>
+                <w:b w:val="false"/>
+                <w:u w:val="none"/>
+                <w:sz w:val="22"/>
+                <w:szCs w:val="22"/>
+                <w:color w:val="000000"/>
+              </w:rPr>
             </w:pPr>
             <w:r xmlns:w="http://schemas.openxmlformats.org/wordprocessingml/2006/main" xmlns:wp="http://schemas.openxmlformats.org/drawingml/2006/wordprocessingDrawing" xmlns:r="http://schemas.openxmlformats.org/officeDocument/2006/relationships" xmlns:w14="http://schemas.microsoft.com/office/word/2010/wordml">
               <w:rPr>
@@ -2546,6 +3034,15 @@
               </w:pBdr>
               <w:spacing w:after="100" w:before="100" w:line="240"/>
               <w:ind w:left="100" w:right="100" w:firstLine="0" w:firstLineChars="0"/>
+              <w:rPr>
+                <w:rFonts w:ascii="Arial" w:hAnsi="Arial" w:eastAsia="Arial" w:cs="Arial"/>
+                <w:i w:val="false"/>
+                <w:b w:val="false"/>
+                <w:u w:val="none"/>
+                <w:sz w:val="22"/>
+                <w:szCs w:val="22"/>
+                <w:color w:val="000000"/>
+              </w:rPr>
             </w:pPr>
             <w:r xmlns:w="http://schemas.openxmlformats.org/wordprocessingml/2006/main" xmlns:wp="http://schemas.openxmlformats.org/drawingml/2006/wordprocessingDrawing" xmlns:r="http://schemas.openxmlformats.org/officeDocument/2006/relationships" xmlns:w14="http://schemas.microsoft.com/office/word/2010/wordml">
               <w:rPr>
@@ -2590,6 +3087,15 @@
               </w:pBdr>
               <w:spacing w:after="100" w:before="100" w:line="240"/>
               <w:ind w:left="100" w:right="100" w:firstLine="0" w:firstLineChars="0"/>
+              <w:rPr>
+                <w:rFonts w:ascii="Arial" w:hAnsi="Arial" w:eastAsia="Arial" w:cs="Arial"/>
+                <w:i w:val="false"/>
+                <w:b w:val="false"/>
+                <w:u w:val="none"/>
+                <w:sz w:val="22"/>
+                <w:szCs w:val="22"/>
+                <w:color w:val="000000"/>
+              </w:rPr>
             </w:pPr>
             <w:r xmlns:w="http://schemas.openxmlformats.org/wordprocessingml/2006/main" xmlns:wp="http://schemas.openxmlformats.org/drawingml/2006/wordprocessingDrawing" xmlns:r="http://schemas.openxmlformats.org/officeDocument/2006/relationships" xmlns:w14="http://schemas.microsoft.com/office/word/2010/wordml">
               <w:rPr>
@@ -2634,6 +3140,15 @@
               </w:pBdr>
               <w:spacing w:after="100" w:before="100" w:line="240"/>
               <w:ind w:left="100" w:right="100" w:firstLine="0" w:firstLineChars="0"/>
+              <w:rPr>
+                <w:rFonts w:ascii="Arial" w:hAnsi="Arial" w:eastAsia="Arial" w:cs="Arial"/>
+                <w:i w:val="false"/>
+                <w:b w:val="false"/>
+                <w:u w:val="none"/>
+                <w:sz w:val="22"/>
+                <w:szCs w:val="22"/>
+                <w:color w:val="000000"/>
+              </w:rPr>
             </w:pPr>
             <w:r xmlns:w="http://schemas.openxmlformats.org/wordprocessingml/2006/main" xmlns:wp="http://schemas.openxmlformats.org/drawingml/2006/wordprocessingDrawing" xmlns:r="http://schemas.openxmlformats.org/officeDocument/2006/relationships" xmlns:w14="http://schemas.microsoft.com/office/word/2010/wordml">
               <w:rPr>
@@ -2684,6 +3199,15 @@
               </w:pBdr>
               <w:spacing w:after="100" w:before="100" w:line="240"/>
               <w:ind w:left="100" w:right="100" w:firstLine="0" w:firstLineChars="0"/>
+              <w:rPr>
+                <w:rFonts w:ascii="Arial" w:hAnsi="Arial" w:eastAsia="Arial" w:cs="Arial"/>
+                <w:i w:val="false"/>
+                <w:b w:val="false"/>
+                <w:u w:val="none"/>
+                <w:sz w:val="22"/>
+                <w:szCs w:val="22"/>
+                <w:color w:val="000000"/>
+              </w:rPr>
             </w:pPr>
             <w:r xmlns:w="http://schemas.openxmlformats.org/wordprocessingml/2006/main" xmlns:wp="http://schemas.openxmlformats.org/drawingml/2006/wordprocessingDrawing" xmlns:r="http://schemas.openxmlformats.org/officeDocument/2006/relationships" xmlns:w14="http://schemas.microsoft.com/office/word/2010/wordml">
               <w:rPr>
@@ -2728,6 +3252,15 @@
               </w:pBdr>
               <w:spacing w:after="100" w:before="100" w:line="240"/>
               <w:ind w:left="100" w:right="100" w:firstLine="0" w:firstLineChars="0"/>
+              <w:rPr>
+                <w:rFonts w:ascii="Arial" w:hAnsi="Arial" w:eastAsia="Arial" w:cs="Arial"/>
+                <w:i w:val="false"/>
+                <w:b w:val="false"/>
+                <w:u w:val="none"/>
+                <w:sz w:val="22"/>
+                <w:szCs w:val="22"/>
+                <w:color w:val="000000"/>
+              </w:rPr>
             </w:pPr>
             <w:r xmlns:w="http://schemas.openxmlformats.org/wordprocessingml/2006/main" xmlns:wp="http://schemas.openxmlformats.org/drawingml/2006/wordprocessingDrawing" xmlns:r="http://schemas.openxmlformats.org/officeDocument/2006/relationships" xmlns:w14="http://schemas.microsoft.com/office/word/2010/wordml">
               <w:rPr>
@@ -2772,6 +3305,15 @@
               </w:pBdr>
               <w:spacing w:after="100" w:before="100" w:line="240"/>
               <w:ind w:left="100" w:right="100" w:firstLine="0" w:firstLineChars="0"/>
+              <w:rPr>
+                <w:rFonts w:ascii="Arial" w:hAnsi="Arial" w:eastAsia="Arial" w:cs="Arial"/>
+                <w:i w:val="false"/>
+                <w:b w:val="false"/>
+                <w:u w:val="none"/>
+                <w:sz w:val="22"/>
+                <w:szCs w:val="22"/>
+                <w:color w:val="000000"/>
+              </w:rPr>
             </w:pPr>
             <w:r xmlns:w="http://schemas.openxmlformats.org/wordprocessingml/2006/main" xmlns:wp="http://schemas.openxmlformats.org/drawingml/2006/wordprocessingDrawing" xmlns:r="http://schemas.openxmlformats.org/officeDocument/2006/relationships" xmlns:w14="http://schemas.microsoft.com/office/word/2010/wordml">
               <w:rPr>
@@ -2816,6 +3358,15 @@
               </w:pBdr>
               <w:spacing w:after="100" w:before="100" w:line="240"/>
               <w:ind w:left="100" w:right="100" w:firstLine="0" w:firstLineChars="0"/>
+              <w:rPr>
+                <w:rFonts w:ascii="Arial" w:hAnsi="Arial" w:eastAsia="Arial" w:cs="Arial"/>
+                <w:i w:val="false"/>
+                <w:b w:val="false"/>
+                <w:u w:val="none"/>
+                <w:sz w:val="22"/>
+                <w:szCs w:val="22"/>
+                <w:color w:val="000000"/>
+              </w:rPr>
             </w:pPr>
             <w:r xmlns:w="http://schemas.openxmlformats.org/wordprocessingml/2006/main" xmlns:wp="http://schemas.openxmlformats.org/drawingml/2006/wordprocessingDrawing" xmlns:r="http://schemas.openxmlformats.org/officeDocument/2006/relationships" xmlns:w14="http://schemas.microsoft.com/office/word/2010/wordml">
               <w:rPr>
@@ -2860,6 +3411,15 @@
               </w:pBdr>
               <w:spacing w:after="100" w:before="100" w:line="240"/>
               <w:ind w:left="100" w:right="100" w:firstLine="0" w:firstLineChars="0"/>
+              <w:rPr>
+                <w:rFonts w:ascii="Arial" w:hAnsi="Arial" w:eastAsia="Arial" w:cs="Arial"/>
+                <w:i w:val="false"/>
+                <w:b w:val="false"/>
+                <w:u w:val="none"/>
+                <w:sz w:val="22"/>
+                <w:szCs w:val="22"/>
+                <w:color w:val="000000"/>
+              </w:rPr>
             </w:pPr>
             <w:r xmlns:w="http://schemas.openxmlformats.org/wordprocessingml/2006/main" xmlns:wp="http://schemas.openxmlformats.org/drawingml/2006/wordprocessingDrawing" xmlns:r="http://schemas.openxmlformats.org/officeDocument/2006/relationships" xmlns:w14="http://schemas.microsoft.com/office/word/2010/wordml">
               <w:rPr>
@@ -2910,6 +3470,15 @@
               </w:pBdr>
               <w:spacing w:after="100" w:before="100" w:line="240"/>
               <w:ind w:left="100" w:right="100" w:firstLine="0" w:firstLineChars="0"/>
+              <w:rPr>
+                <w:rFonts w:ascii="Arial" w:hAnsi="Arial" w:eastAsia="Arial" w:cs="Arial"/>
+                <w:i w:val="false"/>
+                <w:b w:val="false"/>
+                <w:u w:val="none"/>
+                <w:sz w:val="22"/>
+                <w:szCs w:val="22"/>
+                <w:color w:val="000000"/>
+              </w:rPr>
             </w:pPr>
             <w:r xmlns:w="http://schemas.openxmlformats.org/wordprocessingml/2006/main" xmlns:wp="http://schemas.openxmlformats.org/drawingml/2006/wordprocessingDrawing" xmlns:r="http://schemas.openxmlformats.org/officeDocument/2006/relationships" xmlns:w14="http://schemas.microsoft.com/office/word/2010/wordml">
               <w:rPr>
@@ -2954,6 +3523,15 @@
               </w:pBdr>
               <w:spacing w:after="100" w:before="100" w:line="240"/>
               <w:ind w:left="100" w:right="100" w:firstLine="0" w:firstLineChars="0"/>
+              <w:rPr>
+                <w:rFonts w:ascii="Arial" w:hAnsi="Arial" w:eastAsia="Arial" w:cs="Arial"/>
+                <w:i w:val="false"/>
+                <w:b w:val="false"/>
+                <w:u w:val="none"/>
+                <w:sz w:val="22"/>
+                <w:szCs w:val="22"/>
+                <w:color w:val="000000"/>
+              </w:rPr>
             </w:pPr>
             <w:r xmlns:w="http://schemas.openxmlformats.org/wordprocessingml/2006/main" xmlns:wp="http://schemas.openxmlformats.org/drawingml/2006/wordprocessingDrawing" xmlns:r="http://schemas.openxmlformats.org/officeDocument/2006/relationships" xmlns:w14="http://schemas.microsoft.com/office/word/2010/wordml">
               <w:rPr>
@@ -2998,8 +3576,6 @@
               </w:pBdr>
               <w:spacing w:after="100" w:before="100" w:line="240"/>
               <w:ind w:left="100" w:right="100" w:firstLine="0" w:firstLineChars="0"/>
-            </w:pPr>
-            <w:r xmlns:w="http://schemas.openxmlformats.org/wordprocessingml/2006/main" xmlns:wp="http://schemas.openxmlformats.org/drawingml/2006/wordprocessingDrawing" xmlns:r="http://schemas.openxmlformats.org/officeDocument/2006/relationships" xmlns:w14="http://schemas.microsoft.com/office/word/2010/wordml">
               <w:rPr>
                 <w:rFonts w:ascii="Arial" w:hAnsi="Arial" w:eastAsia="Arial" w:cs="Arial"/>
                 <w:i w:val="false"/>
@@ -3009,6 +3585,17 @@
                 <w:szCs w:val="22"/>
                 <w:color w:val="E74C3C"/>
               </w:rPr>
+            </w:pPr>
+            <w:r xmlns:w="http://schemas.openxmlformats.org/wordprocessingml/2006/main" xmlns:wp="http://schemas.openxmlformats.org/drawingml/2006/wordprocessingDrawing" xmlns:r="http://schemas.openxmlformats.org/officeDocument/2006/relationships" xmlns:w14="http://schemas.microsoft.com/office/word/2010/wordml">
+              <w:rPr>
+                <w:rFonts w:ascii="Arial" w:hAnsi="Arial" w:eastAsia="Arial" w:cs="Arial"/>
+                <w:i w:val="false"/>
+                <w:b w:val="true"/>
+                <w:u w:val="none"/>
+                <w:sz w:val="22"/>
+                <w:szCs w:val="22"/>
+                <w:color w:val="E74C3C"/>
+              </w:rPr>
               <w:t xml:space="preserve">Midterm</w:t>
             </w:r>
           </w:p>
@@ -3042,6 +3629,15 @@
               </w:pBdr>
               <w:spacing w:after="100" w:before="100" w:line="240"/>
               <w:ind w:left="100" w:right="100" w:firstLine="0" w:firstLineChars="0"/>
+              <w:rPr>
+                <w:rFonts w:ascii="Arial" w:hAnsi="Arial" w:eastAsia="Arial" w:cs="Arial"/>
+                <w:i w:val="false"/>
+                <w:b w:val="false"/>
+                <w:u w:val="none"/>
+                <w:sz w:val="22"/>
+                <w:szCs w:val="22"/>
+                <w:color w:val="000000"/>
+              </w:rPr>
             </w:pPr>
             <w:r xmlns:w="http://schemas.openxmlformats.org/wordprocessingml/2006/main" xmlns:wp="http://schemas.openxmlformats.org/drawingml/2006/wordprocessingDrawing" xmlns:r="http://schemas.openxmlformats.org/officeDocument/2006/relationships" xmlns:w14="http://schemas.microsoft.com/office/word/2010/wordml">
               <w:rPr>
@@ -3086,6 +3682,15 @@
               </w:pBdr>
               <w:spacing w:after="100" w:before="100" w:line="240"/>
               <w:ind w:left="100" w:right="100" w:firstLine="0" w:firstLineChars="0"/>
+              <w:rPr>
+                <w:rFonts w:ascii="Arial" w:hAnsi="Arial" w:eastAsia="Arial" w:cs="Arial"/>
+                <w:i w:val="false"/>
+                <w:b w:val="false"/>
+                <w:u w:val="none"/>
+                <w:sz w:val="22"/>
+                <w:szCs w:val="22"/>
+                <w:color w:val="000000"/>
+              </w:rPr>
             </w:pPr>
             <w:r xmlns:w="http://schemas.openxmlformats.org/wordprocessingml/2006/main" xmlns:wp="http://schemas.openxmlformats.org/drawingml/2006/wordprocessingDrawing" xmlns:r="http://schemas.openxmlformats.org/officeDocument/2006/relationships" xmlns:w14="http://schemas.microsoft.com/office/word/2010/wordml">
               <w:rPr>
@@ -3136,6 +3741,15 @@
               </w:pBdr>
               <w:spacing w:after="100" w:before="100" w:line="240"/>
               <w:ind w:left="100" w:right="100" w:firstLine="0" w:firstLineChars="0"/>
+              <w:rPr>
+                <w:rFonts w:ascii="Arial" w:hAnsi="Arial" w:eastAsia="Arial" w:cs="Arial"/>
+                <w:i w:val="false"/>
+                <w:b w:val="false"/>
+                <w:u w:val="none"/>
+                <w:sz w:val="22"/>
+                <w:szCs w:val="22"/>
+                <w:color w:val="000000"/>
+              </w:rPr>
             </w:pPr>
             <w:r xmlns:w="http://schemas.openxmlformats.org/wordprocessingml/2006/main" xmlns:wp="http://schemas.openxmlformats.org/drawingml/2006/wordprocessingDrawing" xmlns:r="http://schemas.openxmlformats.org/officeDocument/2006/relationships" xmlns:w14="http://schemas.microsoft.com/office/word/2010/wordml">
               <w:rPr>
@@ -3180,6 +3794,15 @@
               </w:pBdr>
               <w:spacing w:after="100" w:before="100" w:line="240"/>
               <w:ind w:left="100" w:right="100" w:firstLine="0" w:firstLineChars="0"/>
+              <w:rPr>
+                <w:rFonts w:ascii="Arial" w:hAnsi="Arial" w:eastAsia="Arial" w:cs="Arial"/>
+                <w:i w:val="false"/>
+                <w:b w:val="false"/>
+                <w:u w:val="none"/>
+                <w:sz w:val="22"/>
+                <w:szCs w:val="22"/>
+                <w:color w:val="000000"/>
+              </w:rPr>
             </w:pPr>
             <w:r xmlns:w="http://schemas.openxmlformats.org/wordprocessingml/2006/main" xmlns:wp="http://schemas.openxmlformats.org/drawingml/2006/wordprocessingDrawing" xmlns:r="http://schemas.openxmlformats.org/officeDocument/2006/relationships" xmlns:w14="http://schemas.microsoft.com/office/word/2010/wordml">
               <w:rPr>
@@ -3224,8 +3847,6 @@
               </w:pBdr>
               <w:spacing w:after="100" w:before="100" w:line="240"/>
               <w:ind w:left="100" w:right="100" w:firstLine="0" w:firstLineChars="0"/>
-            </w:pPr>
-            <w:r xmlns:w="http://schemas.openxmlformats.org/wordprocessingml/2006/main" xmlns:wp="http://schemas.openxmlformats.org/drawingml/2006/wordprocessingDrawing" xmlns:r="http://schemas.openxmlformats.org/officeDocument/2006/relationships" xmlns:w14="http://schemas.microsoft.com/office/word/2010/wordml">
               <w:rPr>
                 <w:rFonts w:ascii="Arial" w:hAnsi="Arial" w:eastAsia="Arial" w:cs="Arial"/>
                 <w:i w:val="false"/>
@@ -3235,6 +3856,17 @@
                 <w:szCs w:val="22"/>
                 <w:color w:val="18BC9C"/>
               </w:rPr>
+            </w:pPr>
+            <w:r xmlns:w="http://schemas.openxmlformats.org/wordprocessingml/2006/main" xmlns:wp="http://schemas.openxmlformats.org/drawingml/2006/wordprocessingDrawing" xmlns:r="http://schemas.openxmlformats.org/officeDocument/2006/relationships" xmlns:w14="http://schemas.microsoft.com/office/word/2010/wordml">
+              <w:rPr>
+                <w:rFonts w:ascii="Arial" w:hAnsi="Arial" w:eastAsia="Arial" w:cs="Arial"/>
+                <w:i w:val="false"/>
+                <w:b w:val="true"/>
+                <w:u w:val="none"/>
+                <w:sz w:val="22"/>
+                <w:szCs w:val="22"/>
+                <w:color w:val="18BC9C"/>
+              </w:rPr>
               <w:t xml:space="preserve">NO CLASS - Fall Reading Week</w:t>
             </w:r>
           </w:p>
@@ -3268,6 +3900,15 @@
               </w:pBdr>
               <w:spacing w:after="100" w:before="100" w:line="240"/>
               <w:ind w:left="100" w:right="100" w:firstLine="0" w:firstLineChars="0"/>
+              <w:rPr>
+                <w:rFonts w:ascii="Arial" w:hAnsi="Arial" w:eastAsia="Arial" w:cs="Arial"/>
+                <w:i w:val="false"/>
+                <w:b w:val="false"/>
+                <w:u w:val="none"/>
+                <w:sz w:val="22"/>
+                <w:szCs w:val="22"/>
+                <w:color w:val="000000"/>
+              </w:rPr>
             </w:pPr>
             <w:r xmlns:w="http://schemas.openxmlformats.org/wordprocessingml/2006/main" xmlns:wp="http://schemas.openxmlformats.org/drawingml/2006/wordprocessingDrawing" xmlns:r="http://schemas.openxmlformats.org/officeDocument/2006/relationships" xmlns:w14="http://schemas.microsoft.com/office/word/2010/wordml">
               <w:rPr>
@@ -3312,6 +3953,15 @@
               </w:pBdr>
               <w:spacing w:after="100" w:before="100" w:line="240"/>
               <w:ind w:left="100" w:right="100" w:firstLine="0" w:firstLineChars="0"/>
+              <w:rPr>
+                <w:rFonts w:ascii="Arial" w:hAnsi="Arial" w:eastAsia="Arial" w:cs="Arial"/>
+                <w:i w:val="false"/>
+                <w:b w:val="false"/>
+                <w:u w:val="none"/>
+                <w:sz w:val="22"/>
+                <w:szCs w:val="22"/>
+                <w:color w:val="000000"/>
+              </w:rPr>
             </w:pPr>
             <w:r xmlns:w="http://schemas.openxmlformats.org/wordprocessingml/2006/main" xmlns:wp="http://schemas.openxmlformats.org/drawingml/2006/wordprocessingDrawing" xmlns:r="http://schemas.openxmlformats.org/officeDocument/2006/relationships" xmlns:w14="http://schemas.microsoft.com/office/word/2010/wordml">
               <w:rPr>
@@ -3362,6 +4012,15 @@
               </w:pBdr>
               <w:spacing w:after="100" w:before="100" w:line="240"/>
               <w:ind w:left="100" w:right="100" w:firstLine="0" w:firstLineChars="0"/>
+              <w:rPr>
+                <w:rFonts w:ascii="Arial" w:hAnsi="Arial" w:eastAsia="Arial" w:cs="Arial"/>
+                <w:i w:val="false"/>
+                <w:b w:val="false"/>
+                <w:u w:val="none"/>
+                <w:sz w:val="22"/>
+                <w:szCs w:val="22"/>
+                <w:color w:val="000000"/>
+              </w:rPr>
             </w:pPr>
             <w:r xmlns:w="http://schemas.openxmlformats.org/wordprocessingml/2006/main" xmlns:wp="http://schemas.openxmlformats.org/drawingml/2006/wordprocessingDrawing" xmlns:r="http://schemas.openxmlformats.org/officeDocument/2006/relationships" xmlns:w14="http://schemas.microsoft.com/office/word/2010/wordml">
               <w:rPr>
@@ -3406,6 +4065,15 @@
               </w:pBdr>
               <w:spacing w:after="100" w:before="100" w:line="240"/>
               <w:ind w:left="100" w:right="100" w:firstLine="0" w:firstLineChars="0"/>
+              <w:rPr>
+                <w:rFonts w:ascii="Arial" w:hAnsi="Arial" w:eastAsia="Arial" w:cs="Arial"/>
+                <w:i w:val="false"/>
+                <w:b w:val="false"/>
+                <w:u w:val="none"/>
+                <w:sz w:val="22"/>
+                <w:szCs w:val="22"/>
+                <w:color w:val="000000"/>
+              </w:rPr>
             </w:pPr>
             <w:r xmlns:w="http://schemas.openxmlformats.org/wordprocessingml/2006/main" xmlns:wp="http://schemas.openxmlformats.org/drawingml/2006/wordprocessingDrawing" xmlns:r="http://schemas.openxmlformats.org/officeDocument/2006/relationships" xmlns:w14="http://schemas.microsoft.com/office/word/2010/wordml">
               <w:rPr>
@@ -3450,6 +4118,15 @@
               </w:pBdr>
               <w:spacing w:after="100" w:before="100" w:line="240"/>
               <w:ind w:left="100" w:right="100" w:firstLine="0" w:firstLineChars="0"/>
+              <w:rPr>
+                <w:rFonts w:ascii="Arial" w:hAnsi="Arial" w:eastAsia="Arial" w:cs="Arial"/>
+                <w:i w:val="false"/>
+                <w:b w:val="false"/>
+                <w:u w:val="none"/>
+                <w:sz w:val="22"/>
+                <w:szCs w:val="22"/>
+                <w:color w:val="000000"/>
+              </w:rPr>
             </w:pPr>
             <w:r xmlns:w="http://schemas.openxmlformats.org/wordprocessingml/2006/main" xmlns:wp="http://schemas.openxmlformats.org/drawingml/2006/wordprocessingDrawing" xmlns:r="http://schemas.openxmlformats.org/officeDocument/2006/relationships" xmlns:w14="http://schemas.microsoft.com/office/word/2010/wordml">
               <w:rPr>
@@ -3494,6 +4171,15 @@
               </w:pBdr>
               <w:spacing w:after="100" w:before="100" w:line="240"/>
               <w:ind w:left="100" w:right="100" w:firstLine="0" w:firstLineChars="0"/>
+              <w:rPr>
+                <w:rFonts w:ascii="Arial" w:hAnsi="Arial" w:eastAsia="Arial" w:cs="Arial"/>
+                <w:i w:val="false"/>
+                <w:b w:val="false"/>
+                <w:u w:val="none"/>
+                <w:sz w:val="22"/>
+                <w:szCs w:val="22"/>
+                <w:color w:val="000000"/>
+              </w:rPr>
             </w:pPr>
             <w:r xmlns:w="http://schemas.openxmlformats.org/wordprocessingml/2006/main" xmlns:wp="http://schemas.openxmlformats.org/drawingml/2006/wordprocessingDrawing" xmlns:r="http://schemas.openxmlformats.org/officeDocument/2006/relationships" xmlns:w14="http://schemas.microsoft.com/office/word/2010/wordml">
               <w:rPr>
@@ -3538,6 +4224,15 @@
               </w:pBdr>
               <w:spacing w:after="100" w:before="100" w:line="240"/>
               <w:ind w:left="100" w:right="100" w:firstLine="0" w:firstLineChars="0"/>
+              <w:rPr>
+                <w:rFonts w:ascii="Arial" w:hAnsi="Arial" w:eastAsia="Arial" w:cs="Arial"/>
+                <w:i w:val="false"/>
+                <w:b w:val="false"/>
+                <w:u w:val="none"/>
+                <w:sz w:val="22"/>
+                <w:szCs w:val="22"/>
+                <w:color w:val="000000"/>
+              </w:rPr>
             </w:pPr>
             <w:r xmlns:w="http://schemas.openxmlformats.org/wordprocessingml/2006/main" xmlns:wp="http://schemas.openxmlformats.org/drawingml/2006/wordprocessingDrawing" xmlns:r="http://schemas.openxmlformats.org/officeDocument/2006/relationships" xmlns:w14="http://schemas.microsoft.com/office/word/2010/wordml">
               <w:rPr>
@@ -3588,6 +4283,15 @@
               </w:pBdr>
               <w:spacing w:after="100" w:before="100" w:line="240"/>
               <w:ind w:left="100" w:right="100" w:firstLine="0" w:firstLineChars="0"/>
+              <w:rPr>
+                <w:rFonts w:ascii="Arial" w:hAnsi="Arial" w:eastAsia="Arial" w:cs="Arial"/>
+                <w:i w:val="false"/>
+                <w:b w:val="false"/>
+                <w:u w:val="none"/>
+                <w:sz w:val="22"/>
+                <w:szCs w:val="22"/>
+                <w:color w:val="000000"/>
+              </w:rPr>
             </w:pPr>
             <w:r xmlns:w="http://schemas.openxmlformats.org/wordprocessingml/2006/main" xmlns:wp="http://schemas.openxmlformats.org/drawingml/2006/wordprocessingDrawing" xmlns:r="http://schemas.openxmlformats.org/officeDocument/2006/relationships" xmlns:w14="http://schemas.microsoft.com/office/word/2010/wordml">
               <w:rPr>
@@ -3632,6 +4336,15 @@
               </w:pBdr>
               <w:spacing w:after="100" w:before="100" w:line="240"/>
               <w:ind w:left="100" w:right="100" w:firstLine="0" w:firstLineChars="0"/>
+              <w:rPr>
+                <w:rFonts w:ascii="Arial" w:hAnsi="Arial" w:eastAsia="Arial" w:cs="Arial"/>
+                <w:i w:val="false"/>
+                <w:b w:val="false"/>
+                <w:u w:val="none"/>
+                <w:sz w:val="22"/>
+                <w:szCs w:val="22"/>
+                <w:color w:val="000000"/>
+              </w:rPr>
             </w:pPr>
             <w:r xmlns:w="http://schemas.openxmlformats.org/wordprocessingml/2006/main" xmlns:wp="http://schemas.openxmlformats.org/drawingml/2006/wordprocessingDrawing" xmlns:r="http://schemas.openxmlformats.org/officeDocument/2006/relationships" xmlns:w14="http://schemas.microsoft.com/office/word/2010/wordml">
               <w:rPr>
@@ -3676,6 +4389,15 @@
               </w:pBdr>
               <w:spacing w:after="100" w:before="100" w:line="240"/>
               <w:ind w:left="100" w:right="100" w:firstLine="0" w:firstLineChars="0"/>
+              <w:rPr>
+                <w:rFonts w:ascii="Arial" w:hAnsi="Arial" w:eastAsia="Arial" w:cs="Arial"/>
+                <w:i w:val="false"/>
+                <w:b w:val="false"/>
+                <w:u w:val="none"/>
+                <w:sz w:val="22"/>
+                <w:szCs w:val="22"/>
+                <w:color w:val="000000"/>
+              </w:rPr>
             </w:pPr>
             <w:r xmlns:w="http://schemas.openxmlformats.org/wordprocessingml/2006/main" xmlns:wp="http://schemas.openxmlformats.org/drawingml/2006/wordprocessingDrawing" xmlns:r="http://schemas.openxmlformats.org/officeDocument/2006/relationships" xmlns:w14="http://schemas.microsoft.com/office/word/2010/wordml">
               <w:rPr>
@@ -3720,6 +4442,15 @@
               </w:pBdr>
               <w:spacing w:after="100" w:before="100" w:line="240"/>
               <w:ind w:left="100" w:right="100" w:firstLine="0" w:firstLineChars="0"/>
+              <w:rPr>
+                <w:rFonts w:ascii="Arial" w:hAnsi="Arial" w:eastAsia="Arial" w:cs="Arial"/>
+                <w:i w:val="false"/>
+                <w:b w:val="false"/>
+                <w:u w:val="none"/>
+                <w:sz w:val="22"/>
+                <w:szCs w:val="22"/>
+                <w:color w:val="000000"/>
+              </w:rPr>
             </w:pPr>
             <w:r xmlns:w="http://schemas.openxmlformats.org/wordprocessingml/2006/main" xmlns:wp="http://schemas.openxmlformats.org/drawingml/2006/wordprocessingDrawing" xmlns:r="http://schemas.openxmlformats.org/officeDocument/2006/relationships" xmlns:w14="http://schemas.microsoft.com/office/word/2010/wordml">
               <w:rPr>
@@ -3764,6 +4495,15 @@
               </w:pBdr>
               <w:spacing w:after="100" w:before="100" w:line="240"/>
               <w:ind w:left="100" w:right="100" w:firstLine="0" w:firstLineChars="0"/>
+              <w:rPr>
+                <w:rFonts w:ascii="Arial" w:hAnsi="Arial" w:eastAsia="Arial" w:cs="Arial"/>
+                <w:i w:val="false"/>
+                <w:b w:val="false"/>
+                <w:u w:val="none"/>
+                <w:sz w:val="22"/>
+                <w:szCs w:val="22"/>
+                <w:color w:val="000000"/>
+              </w:rPr>
             </w:pPr>
             <w:r xmlns:w="http://schemas.openxmlformats.org/wordprocessingml/2006/main" xmlns:wp="http://schemas.openxmlformats.org/drawingml/2006/wordprocessingDrawing" xmlns:r="http://schemas.openxmlformats.org/officeDocument/2006/relationships" xmlns:w14="http://schemas.microsoft.com/office/word/2010/wordml">
               <w:rPr>
@@ -3814,6 +4554,15 @@
               </w:pBdr>
               <w:spacing w:after="100" w:before="100" w:line="240"/>
               <w:ind w:left="100" w:right="100" w:firstLine="0" w:firstLineChars="0"/>
+              <w:rPr>
+                <w:rFonts w:ascii="Arial" w:hAnsi="Arial" w:eastAsia="Arial" w:cs="Arial"/>
+                <w:i w:val="false"/>
+                <w:b w:val="false"/>
+                <w:u w:val="none"/>
+                <w:sz w:val="22"/>
+                <w:szCs w:val="22"/>
+                <w:color w:val="000000"/>
+              </w:rPr>
             </w:pPr>
             <w:r xmlns:w="http://schemas.openxmlformats.org/wordprocessingml/2006/main" xmlns:wp="http://schemas.openxmlformats.org/drawingml/2006/wordprocessingDrawing" xmlns:r="http://schemas.openxmlformats.org/officeDocument/2006/relationships" xmlns:w14="http://schemas.microsoft.com/office/word/2010/wordml">
               <w:rPr>
@@ -3858,6 +4607,15 @@
               </w:pBdr>
               <w:spacing w:after="100" w:before="100" w:line="240"/>
               <w:ind w:left="100" w:right="100" w:firstLine="0" w:firstLineChars="0"/>
+              <w:rPr>
+                <w:rFonts w:ascii="Arial" w:hAnsi="Arial" w:eastAsia="Arial" w:cs="Arial"/>
+                <w:i w:val="false"/>
+                <w:b w:val="false"/>
+                <w:u w:val="none"/>
+                <w:sz w:val="22"/>
+                <w:szCs w:val="22"/>
+                <w:color w:val="000000"/>
+              </w:rPr>
             </w:pPr>
             <w:r xmlns:w="http://schemas.openxmlformats.org/wordprocessingml/2006/main" xmlns:wp="http://schemas.openxmlformats.org/drawingml/2006/wordprocessingDrawing" xmlns:r="http://schemas.openxmlformats.org/officeDocument/2006/relationships" xmlns:w14="http://schemas.microsoft.com/office/word/2010/wordml">
               <w:rPr>
@@ -3902,6 +4660,15 @@
               </w:pBdr>
               <w:spacing w:after="100" w:before="100" w:line="240"/>
               <w:ind w:left="100" w:right="100" w:firstLine="0" w:firstLineChars="0"/>
+              <w:rPr>
+                <w:rFonts w:ascii="Arial" w:hAnsi="Arial" w:eastAsia="Arial" w:cs="Arial"/>
+                <w:i w:val="false"/>
+                <w:b w:val="false"/>
+                <w:u w:val="none"/>
+                <w:sz w:val="22"/>
+                <w:szCs w:val="22"/>
+                <w:color w:val="000000"/>
+              </w:rPr>
             </w:pPr>
             <w:r xmlns:w="http://schemas.openxmlformats.org/wordprocessingml/2006/main" xmlns:wp="http://schemas.openxmlformats.org/drawingml/2006/wordprocessingDrawing" xmlns:r="http://schemas.openxmlformats.org/officeDocument/2006/relationships" xmlns:w14="http://schemas.microsoft.com/office/word/2010/wordml">
               <w:rPr>
@@ -3946,6 +4713,15 @@
               </w:pBdr>
               <w:spacing w:after="100" w:before="100" w:line="240"/>
               <w:ind w:left="100" w:right="100" w:firstLine="0" w:firstLineChars="0"/>
+              <w:rPr>
+                <w:rFonts w:ascii="Arial" w:hAnsi="Arial" w:eastAsia="Arial" w:cs="Arial"/>
+                <w:i w:val="false"/>
+                <w:b w:val="false"/>
+                <w:u w:val="none"/>
+                <w:sz w:val="22"/>
+                <w:szCs w:val="22"/>
+                <w:color w:val="000000"/>
+              </w:rPr>
             </w:pPr>
             <w:r xmlns:w="http://schemas.openxmlformats.org/wordprocessingml/2006/main" xmlns:wp="http://schemas.openxmlformats.org/drawingml/2006/wordprocessingDrawing" xmlns:r="http://schemas.openxmlformats.org/officeDocument/2006/relationships" xmlns:w14="http://schemas.microsoft.com/office/word/2010/wordml">
               <w:rPr>
@@ -3990,6 +4766,15 @@
               </w:pBdr>
               <w:spacing w:after="100" w:before="100" w:line="240"/>
               <w:ind w:left="100" w:right="100" w:firstLine="0" w:firstLineChars="0"/>
+              <w:rPr>
+                <w:rFonts w:ascii="Arial" w:hAnsi="Arial" w:eastAsia="Arial" w:cs="Arial"/>
+                <w:i w:val="false"/>
+                <w:b w:val="false"/>
+                <w:u w:val="none"/>
+                <w:sz w:val="22"/>
+                <w:szCs w:val="22"/>
+                <w:color w:val="000000"/>
+              </w:rPr>
             </w:pPr>
             <w:r xmlns:w="http://schemas.openxmlformats.org/wordprocessingml/2006/main" xmlns:wp="http://schemas.openxmlformats.org/drawingml/2006/wordprocessingDrawing" xmlns:r="http://schemas.openxmlformats.org/officeDocument/2006/relationships" xmlns:w14="http://schemas.microsoft.com/office/word/2010/wordml">
               <w:rPr>
@@ -4040,6 +4825,15 @@
               </w:pBdr>
               <w:spacing w:after="100" w:before="100" w:line="240"/>
               <w:ind w:left="100" w:right="100" w:firstLine="0" w:firstLineChars="0"/>
+              <w:rPr>
+                <w:rFonts w:ascii="Arial" w:hAnsi="Arial" w:eastAsia="Arial" w:cs="Arial"/>
+                <w:i w:val="false"/>
+                <w:b w:val="false"/>
+                <w:u w:val="none"/>
+                <w:sz w:val="22"/>
+                <w:szCs w:val="22"/>
+                <w:color w:val="000000"/>
+              </w:rPr>
             </w:pPr>
             <w:r xmlns:w="http://schemas.openxmlformats.org/wordprocessingml/2006/main" xmlns:wp="http://schemas.openxmlformats.org/drawingml/2006/wordprocessingDrawing" xmlns:r="http://schemas.openxmlformats.org/officeDocument/2006/relationships" xmlns:w14="http://schemas.microsoft.com/office/word/2010/wordml">
               <w:rPr>
@@ -4084,6 +4878,15 @@
               </w:pBdr>
               <w:spacing w:after="100" w:before="100" w:line="240"/>
               <w:ind w:left="100" w:right="100" w:firstLine="0" w:firstLineChars="0"/>
+              <w:rPr>
+                <w:rFonts w:ascii="Arial" w:hAnsi="Arial" w:eastAsia="Arial" w:cs="Arial"/>
+                <w:i w:val="false"/>
+                <w:b w:val="false"/>
+                <w:u w:val="none"/>
+                <w:sz w:val="22"/>
+                <w:szCs w:val="22"/>
+                <w:color w:val="000000"/>
+              </w:rPr>
             </w:pPr>
             <w:r xmlns:w="http://schemas.openxmlformats.org/wordprocessingml/2006/main" xmlns:wp="http://schemas.openxmlformats.org/drawingml/2006/wordprocessingDrawing" xmlns:r="http://schemas.openxmlformats.org/officeDocument/2006/relationships" xmlns:w14="http://schemas.microsoft.com/office/word/2010/wordml">
               <w:rPr>
@@ -4128,8 +4931,6 @@
               </w:pBdr>
               <w:spacing w:after="100" w:before="100" w:line="240"/>
               <w:ind w:left="100" w:right="100" w:firstLine="0" w:firstLineChars="0"/>
-            </w:pPr>
-            <w:r xmlns:w="http://schemas.openxmlformats.org/wordprocessingml/2006/main" xmlns:wp="http://schemas.openxmlformats.org/drawingml/2006/wordprocessingDrawing" xmlns:r="http://schemas.openxmlformats.org/officeDocument/2006/relationships" xmlns:w14="http://schemas.microsoft.com/office/word/2010/wordml">
               <w:rPr>
                 <w:rFonts w:ascii="Arial" w:hAnsi="Arial" w:eastAsia="Arial" w:cs="Arial"/>
                 <w:i w:val="false"/>
@@ -4139,6 +4940,17 @@
                 <w:szCs w:val="22"/>
                 <w:color w:val="E74C3C"/>
               </w:rPr>
+            </w:pPr>
+            <w:r xmlns:w="http://schemas.openxmlformats.org/wordprocessingml/2006/main" xmlns:wp="http://schemas.openxmlformats.org/drawingml/2006/wordprocessingDrawing" xmlns:r="http://schemas.openxmlformats.org/officeDocument/2006/relationships" xmlns:w14="http://schemas.microsoft.com/office/word/2010/wordml">
+              <w:rPr>
+                <w:rFonts w:ascii="Arial" w:hAnsi="Arial" w:eastAsia="Arial" w:cs="Arial"/>
+                <w:i w:val="false"/>
+                <w:b w:val="true"/>
+                <w:u w:val="none"/>
+                <w:sz w:val="22"/>
+                <w:szCs w:val="22"/>
+                <w:color w:val="E74C3C"/>
+              </w:rPr>
               <w:t xml:space="preserve">Flash Presentations</w:t>
             </w:r>
           </w:p>
@@ -4172,6 +4984,15 @@
               </w:pBdr>
               <w:spacing w:after="100" w:before="100" w:line="240"/>
               <w:ind w:left="100" w:right="100" w:firstLine="0" w:firstLineChars="0"/>
+              <w:rPr>
+                <w:rFonts w:ascii="Arial" w:hAnsi="Arial" w:eastAsia="Arial" w:cs="Arial"/>
+                <w:i w:val="false"/>
+                <w:b w:val="false"/>
+                <w:u w:val="none"/>
+                <w:sz w:val="22"/>
+                <w:szCs w:val="22"/>
+                <w:color w:val="000000"/>
+              </w:rPr>
             </w:pPr>
             <w:r xmlns:w="http://schemas.openxmlformats.org/wordprocessingml/2006/main" xmlns:wp="http://schemas.openxmlformats.org/drawingml/2006/wordprocessingDrawing" xmlns:r="http://schemas.openxmlformats.org/officeDocument/2006/relationships" xmlns:w14="http://schemas.microsoft.com/office/word/2010/wordml">
               <w:rPr>
@@ -4216,6 +5037,15 @@
               </w:pBdr>
               <w:spacing w:after="100" w:before="100" w:line="240"/>
               <w:ind w:left="100" w:right="100" w:firstLine="0" w:firstLineChars="0"/>
+              <w:rPr>
+                <w:rFonts w:ascii="Arial" w:hAnsi="Arial" w:eastAsia="Arial" w:cs="Arial"/>
+                <w:i w:val="false"/>
+                <w:b w:val="false"/>
+                <w:u w:val="none"/>
+                <w:sz w:val="22"/>
+                <w:szCs w:val="22"/>
+                <w:color w:val="000000"/>
+              </w:rPr>
             </w:pPr>
             <w:r xmlns:w="http://schemas.openxmlformats.org/wordprocessingml/2006/main" xmlns:wp="http://schemas.openxmlformats.org/drawingml/2006/wordprocessingDrawing" xmlns:r="http://schemas.openxmlformats.org/officeDocument/2006/relationships" xmlns:w14="http://schemas.microsoft.com/office/word/2010/wordml">
               <w:rPr>
@@ -4266,6 +5096,15 @@
               </w:pBdr>
               <w:spacing w:after="100" w:before="100" w:line="240"/>
               <w:ind w:left="100" w:right="100" w:firstLine="0" w:firstLineChars="0"/>
+              <w:rPr>
+                <w:rFonts w:ascii="Arial" w:hAnsi="Arial" w:eastAsia="Arial" w:cs="Arial"/>
+                <w:i w:val="false"/>
+                <w:b w:val="false"/>
+                <w:u w:val="none"/>
+                <w:sz w:val="22"/>
+                <w:szCs w:val="22"/>
+                <w:color w:val="000000"/>
+              </w:rPr>
             </w:pPr>
             <w:r xmlns:w="http://schemas.openxmlformats.org/wordprocessingml/2006/main" xmlns:wp="http://schemas.openxmlformats.org/drawingml/2006/wordprocessingDrawing" xmlns:r="http://schemas.openxmlformats.org/officeDocument/2006/relationships" xmlns:w14="http://schemas.microsoft.com/office/word/2010/wordml">
               <w:rPr>
@@ -4310,8 +5149,6 @@
               </w:pBdr>
               <w:spacing w:after="100" w:before="100" w:line="240"/>
               <w:ind w:left="100" w:right="100" w:firstLine="0" w:firstLineChars="0"/>
-            </w:pPr>
-            <w:r xmlns:w="http://schemas.openxmlformats.org/wordprocessingml/2006/main" xmlns:wp="http://schemas.openxmlformats.org/drawingml/2006/wordprocessingDrawing" xmlns:r="http://schemas.openxmlformats.org/officeDocument/2006/relationships" xmlns:w14="http://schemas.microsoft.com/office/word/2010/wordml">
               <w:rPr>
                 <w:rFonts w:ascii="Arial" w:hAnsi="Arial" w:eastAsia="Arial" w:cs="Arial"/>
                 <w:i w:val="true"/>
@@ -4321,6 +5158,17 @@
                 <w:szCs w:val="22"/>
                 <w:color w:val="000000"/>
               </w:rPr>
+            </w:pPr>
+            <w:r xmlns:w="http://schemas.openxmlformats.org/wordprocessingml/2006/main" xmlns:wp="http://schemas.openxmlformats.org/drawingml/2006/wordprocessingDrawing" xmlns:r="http://schemas.openxmlformats.org/officeDocument/2006/relationships" xmlns:w14="http://schemas.microsoft.com/office/word/2010/wordml">
+              <w:rPr>
+                <w:rFonts w:ascii="Arial" w:hAnsi="Arial" w:eastAsia="Arial" w:cs="Arial"/>
+                <w:i w:val="true"/>
+                <w:b w:val="false"/>
+                <w:u w:val="none"/>
+                <w:sz w:val="22"/>
+                <w:szCs w:val="22"/>
+                <w:color w:val="000000"/>
+              </w:rPr>
               <w:t xml:space="preserve">TBD</w:t>
             </w:r>
           </w:p>
@@ -4354,6 +5202,15 @@
               </w:pBdr>
               <w:spacing w:after="100" w:before="100" w:line="240"/>
               <w:ind w:left="100" w:right="100" w:firstLine="0" w:firstLineChars="0"/>
+              <w:rPr>
+                <w:rFonts w:ascii="Arial" w:hAnsi="Arial" w:eastAsia="Arial" w:cs="Arial"/>
+                <w:i w:val="false"/>
+                <w:b w:val="false"/>
+                <w:u w:val="none"/>
+                <w:sz w:val="22"/>
+                <w:szCs w:val="22"/>
+                <w:color w:val="000000"/>
+              </w:rPr>
             </w:pPr>
             <w:r xmlns:w="http://schemas.openxmlformats.org/wordprocessingml/2006/main" xmlns:wp="http://schemas.openxmlformats.org/drawingml/2006/wordprocessingDrawing" xmlns:r="http://schemas.openxmlformats.org/officeDocument/2006/relationships" xmlns:w14="http://schemas.microsoft.com/office/word/2010/wordml">
               <w:rPr>
@@ -4398,6 +5255,15 @@
               </w:pBdr>
               <w:spacing w:after="100" w:before="100" w:line="240"/>
               <w:ind w:left="100" w:right="100" w:firstLine="0" w:firstLineChars="0"/>
+              <w:rPr>
+                <w:rFonts w:ascii="Arial" w:hAnsi="Arial" w:eastAsia="Arial" w:cs="Arial"/>
+                <w:i w:val="false"/>
+                <w:b w:val="false"/>
+                <w:u w:val="none"/>
+                <w:sz w:val="22"/>
+                <w:szCs w:val="22"/>
+                <w:color w:val="000000"/>
+              </w:rPr>
             </w:pPr>
             <w:r xmlns:w="http://schemas.openxmlformats.org/wordprocessingml/2006/main" xmlns:wp="http://schemas.openxmlformats.org/drawingml/2006/wordprocessingDrawing" xmlns:r="http://schemas.openxmlformats.org/officeDocument/2006/relationships" xmlns:w14="http://schemas.microsoft.com/office/word/2010/wordml">
               <w:rPr>
@@ -4442,6 +5308,15 @@
               </w:pBdr>
               <w:spacing w:after="100" w:before="100" w:line="240"/>
               <w:ind w:left="100" w:right="100" w:firstLine="0" w:firstLineChars="0"/>
+              <w:rPr>
+                <w:rFonts w:ascii="Arial" w:hAnsi="Arial" w:eastAsia="Arial" w:cs="Arial"/>
+                <w:i w:val="false"/>
+                <w:b w:val="false"/>
+                <w:u w:val="none"/>
+                <w:sz w:val="22"/>
+                <w:szCs w:val="22"/>
+                <w:color w:val="000000"/>
+              </w:rPr>
             </w:pPr>
             <w:r xmlns:w="http://schemas.openxmlformats.org/wordprocessingml/2006/main" xmlns:wp="http://schemas.openxmlformats.org/drawingml/2006/wordprocessingDrawing" xmlns:r="http://schemas.openxmlformats.org/officeDocument/2006/relationships" xmlns:w14="http://schemas.microsoft.com/office/word/2010/wordml">
               <w:rPr>
@@ -4459,8 +5334,8 @@
         </w:tc>
       </w:tr>
     </w:tbl>
-    <w:bookmarkEnd w:id="28"/>
-    <w:bookmarkStart w:id="35" w:name="evaluation"/>
+    <w:bookmarkEnd w:id="29"/>
+    <w:bookmarkStart w:id="36" w:name="evaluation"/>
     <w:p>
       <w:pPr>
         <w:pStyle w:val="Heading1"/>
@@ -4469,7 +5344,7 @@
         <w:t xml:space="preserve">5. Evaluation</w:t>
       </w:r>
     </w:p>
-    <w:bookmarkStart w:id="29" w:name="milestones-40"/>
+    <w:bookmarkStart w:id="30" w:name="milestones-40"/>
     <w:p>
       <w:pPr>
         <w:pStyle w:val="Heading2"/>
@@ -4510,8 +5385,8 @@
         <w:t xml:space="preserve">You may work together in small groups on milestone assignments. Remember, however, that working through the milestone is the best preparation for the exam and a measure of your understanding of course material. Even if you work with others, you must write up and turn in your own milestone</w:t>
       </w:r>
     </w:p>
-    <w:bookmarkEnd w:id="29"/>
-    <w:bookmarkStart w:id="30" w:name="midterm-20"/>
+    <w:bookmarkEnd w:id="30"/>
+    <w:bookmarkStart w:id="31" w:name="midterm-20"/>
     <w:p>
       <w:pPr>
         <w:pStyle w:val="Heading2"/>
@@ -4528,8 +5403,8 @@
         <w:t xml:space="preserve">The midterm will consist of multiple-choice questions which assess conceptual understanding of the course material and ability to compute the statistics discussed. You will not use R during the exams; however, I may ask you to interpret R coding syntax and output.</w:t>
       </w:r>
     </w:p>
-    <w:bookmarkEnd w:id="30"/>
-    <w:bookmarkStart w:id="31" w:name="flash-presentation-15"/>
+    <w:bookmarkEnd w:id="31"/>
+    <w:bookmarkStart w:id="32" w:name="flash-presentation-15"/>
     <w:p>
       <w:pPr>
         <w:pStyle w:val="Heading2"/>
@@ -4546,8 +5421,8 @@
         <w:t xml:space="preserve">You will give a short (approximately 5 minutes) presentation on your research brief. You will be required to submit the slides (about 5 slides) for your presentation to Quercus. Details on the flash presentation will be given at a later date.</w:t>
       </w:r>
     </w:p>
-    <w:bookmarkEnd w:id="31"/>
-    <w:bookmarkStart w:id="32" w:name="research-brief-25"/>
+    <w:bookmarkEnd w:id="32"/>
+    <w:bookmarkStart w:id="33" w:name="research-brief-25"/>
     <w:p>
       <w:pPr>
         <w:pStyle w:val="Heading2"/>
@@ -4685,8 +5560,8 @@
         <w:t xml:space="preserve">To keep you on track and to provide feedback along the way, you will submit Table 01 (including your research question and data section) earlier in the semester (5%). Your complete research brief submitted at the end of the semester will therefore be 20% of your final grade.</w:t>
       </w:r>
     </w:p>
-    <w:bookmarkEnd w:id="32"/>
-    <w:bookmarkStart w:id="34" w:name="grading-scale"/>
+    <w:bookmarkEnd w:id="33"/>
+    <w:bookmarkStart w:id="35" w:name="grading-scale"/>
     <w:p>
       <w:pPr>
         <w:pStyle w:val="Heading2"/>
@@ -4705,7 +5580,7 @@
       <w:r>
         <w:t xml:space="preserve"> </w:t>
       </w:r>
-      <w:hyperlink r:id="rId33">
+      <w:hyperlink r:id="rId34">
         <w:r>
           <w:rPr>
             <w:rStyle w:val="Hyperlink"/>
@@ -4951,9 +5826,9 @@
         </w:tc>
       </w:tr>
     </w:tbl>
-    <w:bookmarkEnd w:id="34"/>
     <w:bookmarkEnd w:id="35"/>
-    <w:bookmarkStart w:id="48" w:name="course-policies"/>
+    <w:bookmarkEnd w:id="36"/>
+    <w:bookmarkStart w:id="49" w:name="course-policies"/>
     <w:p>
       <w:pPr>
         <w:pStyle w:val="Heading1"/>
@@ -4962,7 +5837,7 @@
         <w:t xml:space="preserve">6. Course Policies</w:t>
       </w:r>
     </w:p>
-    <w:bookmarkStart w:id="36" w:name="assignment-submission"/>
+    <w:bookmarkStart w:id="37" w:name="assignment-submission"/>
     <w:p>
       <w:pPr>
         <w:pStyle w:val="Heading2"/>
@@ -4987,8 +5862,8 @@
         <w:t xml:space="preserve">Written work must be submitted via Quercus. No work will be accepted over e-mail. Files should be in PDF or .doc(x) format or as a .R script if requested. Other file formats will not be graded and will be treated as unsubmitted assignments. It is your responsibility to ensure that the file itself is readable, which can be confirmed by downloading the file once it is uploaded to the assignment submission page on Quercus. Unreadable files are missed assignments.</w:t>
       </w:r>
     </w:p>
-    <w:bookmarkEnd w:id="36"/>
-    <w:bookmarkStart w:id="37" w:name="late-policy-course-extensions"/>
+    <w:bookmarkEnd w:id="37"/>
+    <w:bookmarkStart w:id="38" w:name="late-policy-course-extensions"/>
     <w:p>
       <w:pPr>
         <w:pStyle w:val="Heading2"/>
@@ -5025,8 +5900,8 @@
         <w:t xml:space="preserve">Extensions beyond the term end date (not the last day of instruction but the actual end of term, e.g., the last day of a fall term class may be December 1st, but the term ends December 23rd) requires a discussion with the instructor and the graduate office, as well as completion of an SGS request for an extension of course work form. These forms will be considered by the graduate office and are not automatically approved.</w:t>
       </w:r>
     </w:p>
-    <w:bookmarkEnd w:id="37"/>
-    <w:bookmarkStart w:id="39" w:name="academic-integrity"/>
+    <w:bookmarkEnd w:id="38"/>
+    <w:bookmarkStart w:id="40" w:name="academic-integrity"/>
     <w:p>
       <w:pPr>
         <w:pStyle w:val="Heading2"/>
@@ -5045,7 +5920,7 @@
       <w:r>
         <w:t xml:space="preserve"> </w:t>
       </w:r>
-      <w:hyperlink r:id="rId38">
+      <w:hyperlink r:id="rId39">
         <w:r>
           <w:rPr>
             <w:rStyle w:val="Hyperlink"/>
@@ -5060,8 +5935,8 @@
         <w:t xml:space="preserve">for specific information on academic integrity at UofT.</w:t>
       </w:r>
     </w:p>
-    <w:bookmarkEnd w:id="39"/>
-    <w:bookmarkStart w:id="42" w:name="plagiarism-detection"/>
+    <w:bookmarkEnd w:id="40"/>
+    <w:bookmarkStart w:id="43" w:name="plagiarism-detection"/>
     <w:p>
       <w:pPr>
         <w:pStyle w:val="Heading2"/>
@@ -5080,7 +5955,7 @@
       <w:r>
         <w:t xml:space="preserve"> </w:t>
       </w:r>
-      <w:hyperlink r:id="rId40">
+      <w:hyperlink r:id="rId41">
         <w:r>
           <w:rPr>
             <w:rStyle w:val="Hyperlink"/>
@@ -5123,7 +5998,7 @@
       <w:r>
         <w:t xml:space="preserve"> </w:t>
       </w:r>
-      <w:hyperlink r:id="rId41">
+      <w:hyperlink r:id="rId42">
         <w:r>
           <w:rPr>
             <w:rStyle w:val="Hyperlink"/>
@@ -5135,8 +6010,8 @@
         <w:t xml:space="preserve">). Do not present someone else’s ideas as your own. Give proper references to others’ ideas, and use quotation marks if you are quoting. When in doubt, err on the side of a reference. Turning in an old paper, or large parts thereof, for credit in a second (or third etc.) course, is considered an academic offense that results in students being referred off to the Office of Academic Integrity.</w:t>
       </w:r>
     </w:p>
-    <w:bookmarkEnd w:id="42"/>
-    <w:bookmarkStart w:id="43" w:name="artificial-intelligence"/>
+    <w:bookmarkEnd w:id="43"/>
+    <w:bookmarkStart w:id="44" w:name="artificial-intelligence"/>
     <w:p>
       <w:pPr>
         <w:pStyle w:val="Heading2"/>
@@ -5153,8 +6028,8 @@
         <w:t xml:space="preserve">Students may choose to use generative artificial intelligence (AI) tools as they work through the assignments. I encourage you to limit your use to technical coding support/reference, grammar/copy editing, and outlining. Be aware that AI tools are often wrong, overly generic, and lacking in critical nuance. My expectations for you are considerably higher than that. You will need to be more persuasive and creative at linking sociological research with empirical data, thinking critically, and making connections between data and theory than any of these tools. Over-reliance on AI will prevent you from learning the skills necessary to complete work at the level expected for this class. Students are ultimately accountable for the work they submit.</w:t>
       </w:r>
     </w:p>
-    <w:bookmarkEnd w:id="43"/>
-    <w:bookmarkStart w:id="45" w:name="accessibility-and-student-accommodations"/>
+    <w:bookmarkEnd w:id="44"/>
+    <w:bookmarkStart w:id="46" w:name="accessibility-and-student-accommodations"/>
     <w:p>
       <w:pPr>
         <w:pStyle w:val="Heading2"/>
@@ -5173,7 +6048,7 @@
       <w:r>
         <w:t xml:space="preserve"> </w:t>
       </w:r>
-      <w:hyperlink r:id="rId44">
+      <w:hyperlink r:id="rId45">
         <w:r>
           <w:rPr>
             <w:rStyle w:val="Hyperlink"/>
@@ -5188,8 +6063,8 @@
         <w:t xml:space="preserve">as soon as possible.</w:t>
       </w:r>
     </w:p>
-    <w:bookmarkEnd w:id="45"/>
-    <w:bookmarkStart w:id="47" w:name="equity-and-diversity-statement"/>
+    <w:bookmarkEnd w:id="46"/>
+    <w:bookmarkStart w:id="48" w:name="equity-and-diversity-statement"/>
     <w:p>
       <w:pPr>
         <w:pStyle w:val="Heading2"/>
@@ -5208,7 +6083,7 @@
       <w:r>
         <w:t xml:space="preserve"> </w:t>
       </w:r>
-      <w:hyperlink r:id="rId46">
+      <w:hyperlink r:id="rId47">
         <w:r>
           <w:rPr>
             <w:rStyle w:val="Hyperlink"/>
@@ -5220,8 +6095,8 @@
         <w:t xml:space="preserve">.</w:t>
       </w:r>
     </w:p>
-    <w:bookmarkEnd w:id="47"/>
     <w:bookmarkEnd w:id="48"/>
+    <w:bookmarkEnd w:id="49"/>
     <w:sectPr/>
   </w:body>
 </w:document>

</xml_diff>

<commit_message>
starting tutorials and updating syllabus
</commit_message>
<xml_diff>
--- a/docs/SOC6302_syllabus.docx
+++ b/docs/SOC6302_syllabus.docx
@@ -112,7 +112,7 @@
         <w:pStyle w:val="FirstParagraph"/>
       </w:pPr>
       <w:r>
-        <w:t xml:space="preserve">This course introduces students to descriptive and basic inferential statistical techniques, focusing on practical applications of analyzing quantitative data through computing. Laying the groundwork for more advanced classes students may take in the future, the course covers key concepts such as summary statistics, sampling distributions, hypothesis testing, correlation, and linear regression – all framed through the lens of real-world applications. Learning is hands-on, using R statistical software to compute and interpret these techniques with publicly available data sets commonly used in social science research. Though self-paced online tutorials, interactive lectures and lab sessions, students will gain the skills needed to analyze social science data and draw evidence-based conclusions. Students will also practice communicating statistical findings.</w:t>
+        <w:t xml:space="preserve">This course introduces students to descriptive and basic inferential statistical techniques, focusing on practical applications of analyzing quantitative data through computing. Laying the groundwork for more advanced classes students may take in the future, the course covers key concepts such as summary statistics, sampling distributions, hypothesis testing, correlation, and linear regression – all framed through the lens of real-world applications. Learning is hands-on, using R statistical software to compute and interpret these techniques with publicly available data sets commonly used in social science research. Though self-paced online tutorials, interactive lectures, and lab sessions, students will gain the skills needed to analyze social science data and draw evidence-based conclusions. Students will also practice communicating statistical findings.</w:t>
       </w:r>
     </w:p>
     <w:bookmarkStart w:id="20" w:name="course-objectives"/>
@@ -216,7 +216,7 @@
         <w:pStyle w:val="BodyText"/>
       </w:pPr>
       <w:r>
-        <w:t xml:space="preserve">You will need to bring a laptop computer to class, as you are expected to interact and program throughout course sessions and the lab.</w:t>
+        <w:t xml:space="preserve">You will need to bring a laptop computer to class, as you are expected to interact and program throughout the lecture sessions and the lab.</w:t>
       </w:r>
     </w:p>
     <w:p>
@@ -1428,60 +1428,60 @@
                 <w:szCs w:val="22"/>
                 <w:color w:val="FFFFFF"/>
               </w:rPr>
+              <w:t xml:space="preserve">Tutorial</w:t>
+            </w:r>
+          </w:p>
+        </w:tc>
+        <w:tc>
+          <w:tcPr>
+            <w:tcBorders>
+              <w:bottom w:val="none" w:sz="0" w:space="0" w:color="000000"/>
+              <w:top w:val="none" w:sz="0" w:space="0" w:color="000000"/>
+              <w:left w:val="none" w:sz="0" w:space="0" w:color="000000"/>
+              <w:right w:val="none" w:sz="0" w:space="0" w:color="000000"/>
+            </w:tcBorders>
+            <w:shd w:val="clear" w:color="auto" w:fill="18BC9C"/>
+            <w:tcMar>
+              <w:top w:w="0" w:type="dxa"/>
+              <w:bottom w:w="0" w:type="dxa"/>
+              <w:left w:w="0" w:type="dxa"/>
+              <w:right w:w="0" w:type="dxa"/>
+            </w:tcMar>
+            <w:vAlign w:val="center"/>
+          </w:tcPr>
+          <w:p>
+            <w:pPr>
+              <w:pStyle w:val="Normal"/>
+              <w:jc w:val="left"/>
+              <w:pBdr>
+                <w:bottom w:val="none" w:sz="0" w:space="0" w:color="000000"/>
+                <w:top w:val="none" w:sz="0" w:space="0" w:color="000000"/>
+                <w:left w:val="none" w:sz="0" w:space="0" w:color="000000"/>
+                <w:right w:val="none" w:sz="0" w:space="0" w:color="000000"/>
+              </w:pBdr>
+              <w:spacing w:after="100" w:before="100" w:line="240"/>
+              <w:ind w:left="100" w:right="100" w:firstLine="0" w:firstLineChars="0"/>
+              <w:rPr>
+                <w:rFonts w:ascii="Arial" w:hAnsi="Arial" w:eastAsia="Arial" w:cs="Arial"/>
+                <w:i w:val="false"/>
+                <w:b w:val="true"/>
+                <w:u w:val="none"/>
+                <w:sz w:val="22"/>
+                <w:szCs w:val="22"/>
+                <w:color w:val="FFFFFF"/>
+              </w:rPr>
+            </w:pPr>
+            <w:r xmlns:w="http://schemas.openxmlformats.org/wordprocessingml/2006/main" xmlns:wp="http://schemas.openxmlformats.org/drawingml/2006/wordprocessingDrawing" xmlns:r="http://schemas.openxmlformats.org/officeDocument/2006/relationships" xmlns:w14="http://schemas.microsoft.com/office/word/2010/wordml">
+              <w:rPr>
+                <w:rFonts w:ascii="Arial" w:hAnsi="Arial" w:eastAsia="Arial" w:cs="Arial"/>
+                <w:i w:val="false"/>
+                <w:b w:val="true"/>
+                <w:u w:val="none"/>
+                <w:sz w:val="22"/>
+                <w:szCs w:val="22"/>
+                <w:color w:val="FFFFFF"/>
+              </w:rPr>
               <w:t xml:space="preserve">Lecture</w:t>
-            </w:r>
-          </w:p>
-        </w:tc>
-        <w:tc>
-          <w:tcPr>
-            <w:tcBorders>
-              <w:bottom w:val="none" w:sz="0" w:space="0" w:color="000000"/>
-              <w:top w:val="none" w:sz="0" w:space="0" w:color="000000"/>
-              <w:left w:val="none" w:sz="0" w:space="0" w:color="000000"/>
-              <w:right w:val="none" w:sz="0" w:space="0" w:color="000000"/>
-            </w:tcBorders>
-            <w:shd w:val="clear" w:color="auto" w:fill="18BC9C"/>
-            <w:tcMar>
-              <w:top w:w="0" w:type="dxa"/>
-              <w:bottom w:w="0" w:type="dxa"/>
-              <w:left w:w="0" w:type="dxa"/>
-              <w:right w:w="0" w:type="dxa"/>
-            </w:tcMar>
-            <w:vAlign w:val="center"/>
-          </w:tcPr>
-          <w:p>
-            <w:pPr>
-              <w:pStyle w:val="Normal"/>
-              <w:jc w:val="left"/>
-              <w:pBdr>
-                <w:bottom w:val="none" w:sz="0" w:space="0" w:color="000000"/>
-                <w:top w:val="none" w:sz="0" w:space="0" w:color="000000"/>
-                <w:left w:val="none" w:sz="0" w:space="0" w:color="000000"/>
-                <w:right w:val="none" w:sz="0" w:space="0" w:color="000000"/>
-              </w:pBdr>
-              <w:spacing w:after="100" w:before="100" w:line="240"/>
-              <w:ind w:left="100" w:right="100" w:firstLine="0" w:firstLineChars="0"/>
-              <w:rPr>
-                <w:rFonts w:ascii="Arial" w:hAnsi="Arial" w:eastAsia="Arial" w:cs="Arial"/>
-                <w:i w:val="false"/>
-                <w:b w:val="true"/>
-                <w:u w:val="none"/>
-                <w:sz w:val="22"/>
-                <w:szCs w:val="22"/>
-                <w:color w:val="FFFFFF"/>
-              </w:rPr>
-            </w:pPr>
-            <w:r xmlns:w="http://schemas.openxmlformats.org/wordprocessingml/2006/main" xmlns:wp="http://schemas.openxmlformats.org/drawingml/2006/wordprocessingDrawing" xmlns:r="http://schemas.openxmlformats.org/officeDocument/2006/relationships" xmlns:w14="http://schemas.microsoft.com/office/word/2010/wordml">
-              <w:rPr>
-                <w:rFonts w:ascii="Arial" w:hAnsi="Arial" w:eastAsia="Arial" w:cs="Arial"/>
-                <w:i w:val="false"/>
-                <w:b w:val="true"/>
-                <w:u w:val="none"/>
-                <w:sz w:val="22"/>
-                <w:szCs w:val="22"/>
-                <w:color w:val="FFFFFF"/>
-              </w:rPr>
-              <w:t xml:space="preserve">Lab</w:t>
             </w:r>
           </w:p>
         </w:tc>
@@ -1970,7 +1970,7 @@
                 <w:szCs w:val="22"/>
                 <w:color w:val="000000"/>
               </w:rPr>
-              <w:t xml:space="preserve">02 Frequency, Central Tendency, &amp; Variability</w:t>
+              <w:t xml:space="preserve">02 Frequency</w:t>
             </w:r>
           </w:p>
         </w:tc>
@@ -2023,7 +2023,7 @@
                 <w:szCs w:val="22"/>
                 <w:color w:val="000000"/>
               </w:rPr>
-              <w:t xml:space="preserve">Maniuplating variables/descriptive stats</w:t>
+              <w:t xml:space="preserve">Intro to data</w:t>
             </w:r>
           </w:p>
         </w:tc>
@@ -2076,7 +2076,7 @@
                 <w:szCs w:val="22"/>
                 <w:color w:val="000000"/>
               </w:rPr>
-              <w:t xml:space="preserve">MS01</w:t>
+              <w:t xml:space="preserve"/>
             </w:r>
           </w:p>
         </w:tc>
@@ -2241,7 +2241,7 @@
                 <w:szCs w:val="22"/>
                 <w:color w:val="000000"/>
               </w:rPr>
-              <w:t xml:space="preserve">03 Sampling/Normal distribution</w:t>
+              <w:t xml:space="preserve">03 Central Tendency &amp; Variability</w:t>
             </w:r>
           </w:p>
         </w:tc>
@@ -2294,7 +2294,7 @@
                 <w:szCs w:val="22"/>
                 <w:color w:val="000000"/>
               </w:rPr>
-              <w:t xml:space="preserve">Manipulating datasets</w:t>
+              <w:t xml:space="preserve">Summarizing data</w:t>
             </w:r>
           </w:p>
         </w:tc>
@@ -2347,7 +2347,7 @@
                 <w:szCs w:val="22"/>
                 <w:color w:val="000000"/>
               </w:rPr>
-              <w:t xml:space="preserve"/>
+              <w:t xml:space="preserve">MS01</w:t>
             </w:r>
           </w:p>
         </w:tc>
@@ -2512,7 +2512,7 @@
                 <w:szCs w:val="22"/>
                 <w:color w:val="000000"/>
               </w:rPr>
-              <w:t xml:space="preserve">04 Estimation &amp; Confidence Intervals</w:t>
+              <w:t xml:space="preserve">04 Sampling/Normal distribution &amp; Estimation</w:t>
             </w:r>
           </w:p>
         </w:tc>
@@ -2565,7 +2565,7 @@
                 <w:szCs w:val="22"/>
                 <w:color w:val="000000"/>
               </w:rPr>
-              <w:t xml:space="preserve">CIs</w:t>
+              <w:t xml:space="preserve">Dataframes</w:t>
             </w:r>
           </w:p>
         </w:tc>
@@ -2618,7 +2618,7 @@
                 <w:szCs w:val="22"/>
                 <w:color w:val="000000"/>
               </w:rPr>
-              <w:t xml:space="preserve">MS02</w:t>
+              <w:t xml:space="preserve"/>
             </w:r>
           </w:p>
         </w:tc>
@@ -2783,7 +2783,7 @@
                 <w:szCs w:val="22"/>
                 <w:color w:val="000000"/>
               </w:rPr>
-              <w:t xml:space="preserve">05 Hypothesis testing</w:t>
+              <w:t xml:space="preserve">05 Confidence Intervals &amp; Hypothesis testing</w:t>
             </w:r>
           </w:p>
         </w:tc>
@@ -2836,7 +2836,7 @@
                 <w:szCs w:val="22"/>
                 <w:color w:val="000000"/>
               </w:rPr>
-              <w:t xml:space="preserve">T-tests</w:t>
+              <w:t xml:space="preserve">CIs &amp; T-tests</w:t>
             </w:r>
           </w:p>
         </w:tc>
@@ -2889,7 +2889,7 @@
                 <w:szCs w:val="22"/>
                 <w:color w:val="000000"/>
               </w:rPr>
-              <w:t xml:space="preserve"/>
+              <w:t xml:space="preserve">MS02</w:t>
             </w:r>
           </w:p>
         </w:tc>
@@ -3160,7 +3160,7 @@
                 <w:szCs w:val="22"/>
                 <w:color w:val="000000"/>
               </w:rPr>
-              <w:t xml:space="preserve">MS03</w:t>
+              <w:t xml:space="preserve"/>
             </w:r>
           </w:p>
         </w:tc>
@@ -3431,7 +3431,7 @@
                 <w:szCs w:val="22"/>
                 <w:color w:val="000000"/>
               </w:rPr>
-              <w:t xml:space="preserve"/>
+              <w:t xml:space="preserve">MS03</w:t>
             </w:r>
           </w:p>
         </w:tc>

</xml_diff>